<commit_message>
docs: update the instruction
</commit_message>
<xml_diff>
--- a/docs/NI Spec Server Proxy - User Manual.docx
+++ b/docs/NI Spec Server Proxy - User Manual.docx
@@ -2963,13 +2963,7 @@
         <w:rPr>
           <w:lang w:eastAsia="en-US"/>
         </w:rPr>
-        <w:t>/ folder</w:t>
-      </w:r>
-      <w:r>
-        <w:rPr>
-          <w:lang w:eastAsia="en-US"/>
-        </w:rPr>
-        <w:t>.</w:t>
+        <w:t>/ folder.</w:t>
       </w:r>
     </w:p>
     <w:p>
@@ -3205,7 +3199,19 @@
         <w:rPr>
           <w:lang w:eastAsia="en-US"/>
         </w:rPr>
-        <w:t>This batch file will start whenever the PC gets restarted.</w:t>
+        <w:t xml:space="preserve">This batch file will start whenever the PC </w:t>
+      </w:r>
+      <w:r>
+        <w:rPr>
+          <w:lang w:eastAsia="en-US"/>
+        </w:rPr>
+        <w:t>is turned on</w:t>
+      </w:r>
+      <w:r>
+        <w:rPr>
+          <w:lang w:eastAsia="en-US"/>
+        </w:rPr>
+        <w:t>.</w:t>
       </w:r>
       <w:r>
         <w:rPr>
@@ -8991,29 +8997,6 @@
 </file>
 
 <file path=customXml/item1.xml><?xml version="1.0" encoding="utf-8"?>
-<p:properties xmlns:p="http://schemas.microsoft.com/office/2006/metadata/properties" xmlns:xsi="http://www.w3.org/2001/XMLSchema-instance" xmlns:pc="http://schemas.microsoft.com/office/infopath/2007/PartnerControls">
-  <documentManagement>
-    <SharedWithUsers xmlns="fa7a5f0e-56e0-42a6-ad77-38c72f6b11c4">
-      <UserInfo>
-        <DisplayName>Jayaseelan James</DisplayName>
-        <AccountId>26</AccountId>
-        <AccountType/>
-      </UserInfo>
-    </SharedWithUsers>
-  </documentManagement>
-</p:properties>
-</file>
-
-<file path=customXml/item2.xml><?xml version="1.0" encoding="utf-8"?>
-<?mso-contentType ?>
-<FormTemplates xmlns="http://schemas.microsoft.com/sharepoint/v3/contenttype/forms">
-  <Display>DocumentLibraryForm</Display>
-  <Edit>DocumentLibraryForm</Edit>
-  <New>DocumentLibraryForm</New>
-</FormTemplates>
-</file>
-
-<file path=customXml/item3.xml><?xml version="1.0" encoding="utf-8"?>
 <ct:contentTypeSchema xmlns:ct="http://schemas.microsoft.com/office/2006/metadata/contentType" xmlns:ma="http://schemas.microsoft.com/office/2006/metadata/properties/metaAttributes" ct:_="" ma:_="" ma:contentTypeName="Document" ma:contentTypeID="0x010100D68EAEF51CBD0C4DA9962F2C84458D9F" ma:contentTypeVersion="9" ma:contentTypeDescription="Create a new document." ma:contentTypeScope="" ma:versionID="3526f3381c42c6e2ca2308198785bcc0">
   <xsd:schema xmlns:xsd="http://www.w3.org/2001/XMLSchema" xmlns:xs="http://www.w3.org/2001/XMLSchema" xmlns:p="http://schemas.microsoft.com/office/2006/metadata/properties" xmlns:ns2="f5b4353c-931d-42f4-9bf3-83ab7d02158b" xmlns:ns3="fa7a5f0e-56e0-42a6-ad77-38c72f6b11c4" targetNamespace="http://schemas.microsoft.com/office/2006/metadata/properties" ma:root="true" ma:fieldsID="6f635322724c2408cc84abc5be204084" ns2:_="" ns3:_="">
     <xsd:import namespace="f5b4353c-931d-42f4-9bf3-83ab7d02158b"/>
@@ -9208,29 +9191,34 @@
 </ct:contentTypeSchema>
 </file>
 
+<file path=customXml/item2.xml><?xml version="1.0" encoding="utf-8"?>
+<?mso-contentType ?>
+<FormTemplates xmlns="http://schemas.microsoft.com/sharepoint/v3/contenttype/forms">
+  <Display>DocumentLibraryForm</Display>
+  <Edit>DocumentLibraryForm</Edit>
+  <New>DocumentLibraryForm</New>
+</FormTemplates>
+</file>
+
+<file path=customXml/item3.xml><?xml version="1.0" encoding="utf-8"?>
+<p:properties xmlns:p="http://schemas.microsoft.com/office/2006/metadata/properties" xmlns:xsi="http://www.w3.org/2001/XMLSchema-instance" xmlns:pc="http://schemas.microsoft.com/office/infopath/2007/PartnerControls">
+  <documentManagement>
+    <SharedWithUsers xmlns="fa7a5f0e-56e0-42a6-ad77-38c72f6b11c4">
+      <UserInfo>
+        <DisplayName>Jayaseelan James</DisplayName>
+        <AccountId>26</AccountId>
+        <AccountType/>
+      </UserInfo>
+    </SharedWithUsers>
+  </documentManagement>
+</p:properties>
+</file>
+
 <file path=customXml/item4.xml><?xml version="1.0" encoding="utf-8"?>
 <b:Sources xmlns:b="http://schemas.openxmlformats.org/officeDocument/2006/bibliography" xmlns="http://schemas.openxmlformats.org/officeDocument/2006/bibliography" SelectedStyle="\APASixthEditionOfficeOnline.xsl" StyleName="APA" Version="6"/>
 </file>
 
 <file path=customXml/itemProps1.xml><?xml version="1.0" encoding="utf-8"?>
-<ds:datastoreItem xmlns:ds="http://schemas.openxmlformats.org/officeDocument/2006/customXml" ds:itemID="{91F44E6D-4C1A-49A3-8320-4BFFEA451AD3}">
-  <ds:schemaRefs>
-    <ds:schemaRef ds:uri="http://schemas.microsoft.com/office/2006/metadata/properties"/>
-    <ds:schemaRef ds:uri="http://schemas.microsoft.com/office/infopath/2007/PartnerControls"/>
-    <ds:schemaRef ds:uri="fa7a5f0e-56e0-42a6-ad77-38c72f6b11c4"/>
-  </ds:schemaRefs>
-</ds:datastoreItem>
-</file>
-
-<file path=customXml/itemProps2.xml><?xml version="1.0" encoding="utf-8"?>
-<ds:datastoreItem xmlns:ds="http://schemas.openxmlformats.org/officeDocument/2006/customXml" ds:itemID="{07595FA9-DD79-4AA7-A955-082BCCD961CA}">
-  <ds:schemaRefs>
-    <ds:schemaRef ds:uri="http://schemas.microsoft.com/sharepoint/v3/contenttype/forms"/>
-  </ds:schemaRefs>
-</ds:datastoreItem>
-</file>
-
-<file path=customXml/itemProps3.xml><?xml version="1.0" encoding="utf-8"?>
 <ds:datastoreItem xmlns:ds="http://schemas.openxmlformats.org/officeDocument/2006/customXml" ds:itemID="{A7060225-CBA1-4204-AB20-80DD105EC829}">
   <ds:schemaRefs>
     <ds:schemaRef ds:uri="http://schemas.microsoft.com/office/2006/metadata/contentType"/>
@@ -9249,6 +9237,24 @@
 </ds:datastoreItem>
 </file>
 
+<file path=customXml/itemProps2.xml><?xml version="1.0" encoding="utf-8"?>
+<ds:datastoreItem xmlns:ds="http://schemas.openxmlformats.org/officeDocument/2006/customXml" ds:itemID="{07595FA9-DD79-4AA7-A955-082BCCD961CA}">
+  <ds:schemaRefs>
+    <ds:schemaRef ds:uri="http://schemas.microsoft.com/sharepoint/v3/contenttype/forms"/>
+  </ds:schemaRefs>
+</ds:datastoreItem>
+</file>
+
+<file path=customXml/itemProps3.xml><?xml version="1.0" encoding="utf-8"?>
+<ds:datastoreItem xmlns:ds="http://schemas.openxmlformats.org/officeDocument/2006/customXml" ds:itemID="{91F44E6D-4C1A-49A3-8320-4BFFEA451AD3}">
+  <ds:schemaRefs>
+    <ds:schemaRef ds:uri="http://schemas.microsoft.com/office/2006/metadata/properties"/>
+    <ds:schemaRef ds:uri="http://schemas.microsoft.com/office/infopath/2007/PartnerControls"/>
+    <ds:schemaRef ds:uri="fa7a5f0e-56e0-42a6-ad77-38c72f6b11c4"/>
+  </ds:schemaRefs>
+</ds:datastoreItem>
+</file>
+
 <file path=customXml/itemProps4.xml><?xml version="1.0" encoding="utf-8"?>
 <ds:datastoreItem xmlns:ds="http://schemas.openxmlformats.org/officeDocument/2006/customXml" ds:itemID="{56AC0A08-EC0E-4F9C-9FCA-052FE08CB7D8}">
   <ds:schemaRefs>

</xml_diff>

<commit_message>
docs: update user installation instruction to include Python
</commit_message>
<xml_diff>
--- a/docs/NI Spec Server Proxy - User Manual.docx
+++ b/docs/NI Spec Server Proxy - User Manual.docx
@@ -277,7 +277,7 @@
             <w:rPr>
               <w:noProof/>
               <w:kern w:val="2"/>
-              <w:lang w:eastAsia="en-US"/>
+              <w:lang w:val="en-IN" w:eastAsia="en-IN"/>
               <w14:ligatures w14:val="standardContextual"/>
             </w:rPr>
           </w:pPr>
@@ -290,7 +290,7 @@
           <w:r>
             <w:fldChar w:fldCharType="separate"/>
           </w:r>
-          <w:hyperlink w:anchor="_Toc169598760" w:history="1">
+          <w:hyperlink w:anchor="_Toc179215457" w:history="1">
             <w:r>
               <w:rPr>
                 <w:rStyle w:val="Hyperlink"/>
@@ -319,7 +319,7 @@
                 <w:noProof/>
                 <w:webHidden/>
               </w:rPr>
-              <w:instrText xml:space="preserve"> PAGEREF _Toc169598760 \h </w:instrText>
+              <w:instrText xml:space="preserve"> PAGEREF _Toc179215457 \h </w:instrText>
             </w:r>
             <w:r>
               <w:rPr>
@@ -359,11 +359,11 @@
             <w:rPr>
               <w:noProof/>
               <w:kern w:val="2"/>
-              <w:lang w:eastAsia="en-US"/>
+              <w:lang w:val="en-IN" w:eastAsia="en-IN"/>
               <w14:ligatures w14:val="standardContextual"/>
             </w:rPr>
           </w:pPr>
-          <w:hyperlink w:anchor="_Toc169598761" w:history="1">
+          <w:hyperlink w:anchor="_Toc179215458" w:history="1">
             <w:r>
               <w:rPr>
                 <w:rStyle w:val="Hyperlink"/>
@@ -392,7 +392,79 @@
                 <w:noProof/>
                 <w:webHidden/>
               </w:rPr>
-              <w:instrText xml:space="preserve"> PAGEREF _Toc169598761 \h </w:instrText>
+              <w:instrText xml:space="preserve"> PAGEREF _Toc179215458 \h </w:instrText>
+            </w:r>
+            <w:r>
+              <w:rPr>
+                <w:noProof/>
+                <w:webHidden/>
+              </w:rPr>
+            </w:r>
+            <w:r>
+              <w:rPr>
+                <w:noProof/>
+                <w:webHidden/>
+              </w:rPr>
+              <w:fldChar w:fldCharType="separate"/>
+            </w:r>
+            <w:r>
+              <w:rPr>
+                <w:noProof/>
+                <w:webHidden/>
+              </w:rPr>
+              <w:t>2</w:t>
+            </w:r>
+            <w:r>
+              <w:rPr>
+                <w:noProof/>
+                <w:webHidden/>
+              </w:rPr>
+              <w:fldChar w:fldCharType="end"/>
+            </w:r>
+          </w:hyperlink>
+        </w:p>
+        <w:p>
+          <w:pPr>
+            <w:pStyle w:val="TOC2"/>
+            <w:tabs>
+              <w:tab w:val="right" w:leader="dot" w:pos="9350"/>
+            </w:tabs>
+            <w:rPr>
+              <w:noProof/>
+              <w:kern w:val="2"/>
+              <w:lang w:val="en-IN" w:eastAsia="en-IN"/>
+              <w14:ligatures w14:val="standardContextual"/>
+            </w:rPr>
+          </w:pPr>
+          <w:hyperlink w:anchor="_Toc179215459" w:history="1">
+            <w:r>
+              <w:rPr>
+                <w:rStyle w:val="Hyperlink"/>
+                <w:noProof/>
+                <w:color w:val="233C43" w:themeColor="hyperlink" w:themeShade="80"/>
+              </w:rPr>
+              <w:t>Note:</w:t>
+            </w:r>
+            <w:r>
+              <w:rPr>
+                <w:noProof/>
+                <w:webHidden/>
+              </w:rPr>
+              <w:tab/>
+            </w:r>
+            <w:r>
+              <w:rPr>
+                <w:noProof/>
+                <w:webHidden/>
+              </w:rPr>
+              <w:fldChar w:fldCharType="begin"/>
+            </w:r>
+            <w:r>
+              <w:rPr>
+                <w:noProof/>
+                <w:webHidden/>
+              </w:rPr>
+              <w:instrText xml:space="preserve"> PAGEREF _Toc179215459 \h </w:instrText>
             </w:r>
             <w:r>
               <w:rPr>
@@ -432,11 +504,11 @@
             <w:rPr>
               <w:noProof/>
               <w:kern w:val="2"/>
-              <w:lang w:eastAsia="en-US"/>
+              <w:lang w:val="en-IN" w:eastAsia="en-IN"/>
               <w14:ligatures w14:val="standardContextual"/>
             </w:rPr>
           </w:pPr>
-          <w:hyperlink w:anchor="_Toc169598762" w:history="1">
+          <w:hyperlink w:anchor="_Toc179215460" w:history="1">
             <w:r>
               <w:rPr>
                 <w:rStyle w:val="Hyperlink"/>
@@ -465,7 +537,7 @@
                 <w:noProof/>
                 <w:webHidden/>
               </w:rPr>
-              <w:instrText xml:space="preserve"> PAGEREF _Toc169598762 \h </w:instrText>
+              <w:instrText xml:space="preserve"> PAGEREF _Toc179215460 \h </w:instrText>
             </w:r>
             <w:r>
               <w:rPr>
@@ -505,11 +577,11 @@
             <w:rPr>
               <w:noProof/>
               <w:kern w:val="2"/>
-              <w:lang w:eastAsia="en-US"/>
+              <w:lang w:val="en-IN" w:eastAsia="en-IN"/>
               <w14:ligatures w14:val="standardContextual"/>
             </w:rPr>
           </w:pPr>
-          <w:hyperlink w:anchor="_Toc169598763" w:history="1">
+          <w:hyperlink w:anchor="_Toc179215461" w:history="1">
             <w:r>
               <w:rPr>
                 <w:rStyle w:val="Hyperlink"/>
@@ -538,7 +610,7 @@
                 <w:noProof/>
                 <w:webHidden/>
               </w:rPr>
-              <w:instrText xml:space="preserve"> PAGEREF _Toc169598763 \h </w:instrText>
+              <w:instrText xml:space="preserve"> PAGEREF _Toc179215461 \h </w:instrText>
             </w:r>
             <w:r>
               <w:rPr>
@@ -578,11 +650,11 @@
             <w:rPr>
               <w:noProof/>
               <w:kern w:val="2"/>
-              <w:lang w:eastAsia="en-US"/>
+              <w:lang w:val="en-IN" w:eastAsia="en-IN"/>
               <w14:ligatures w14:val="standardContextual"/>
             </w:rPr>
           </w:pPr>
-          <w:hyperlink w:anchor="_Toc169598764" w:history="1">
+          <w:hyperlink w:anchor="_Toc179215462" w:history="1">
             <w:r>
               <w:rPr>
                 <w:rStyle w:val="Hyperlink"/>
@@ -611,7 +683,7 @@
                 <w:noProof/>
                 <w:webHidden/>
               </w:rPr>
-              <w:instrText xml:space="preserve"> PAGEREF _Toc169598764 \h </w:instrText>
+              <w:instrText xml:space="preserve"> PAGEREF _Toc179215462 \h </w:instrText>
             </w:r>
             <w:r>
               <w:rPr>
@@ -651,11 +723,11 @@
             <w:rPr>
               <w:noProof/>
               <w:kern w:val="2"/>
-              <w:lang w:eastAsia="en-US"/>
+              <w:lang w:val="en-IN" w:eastAsia="en-IN"/>
               <w14:ligatures w14:val="standardContextual"/>
             </w:rPr>
           </w:pPr>
-          <w:hyperlink w:anchor="_Toc169598765" w:history="1">
+          <w:hyperlink w:anchor="_Toc179215463" w:history="1">
             <w:r>
               <w:rPr>
                 <w:rStyle w:val="Hyperlink"/>
@@ -684,7 +756,7 @@
                 <w:noProof/>
                 <w:webHidden/>
               </w:rPr>
-              <w:instrText xml:space="preserve"> PAGEREF _Toc169598765 \h </w:instrText>
+              <w:instrText xml:space="preserve"> PAGEREF _Toc179215463 \h </w:instrText>
             </w:r>
             <w:r>
               <w:rPr>
@@ -723,9 +795,12 @@
             </w:tabs>
             <w:rPr>
               <w:noProof/>
+              <w:kern w:val="2"/>
+              <w:lang w:val="en-IN" w:eastAsia="en-IN"/>
+              <w14:ligatures w14:val="standardContextual"/>
             </w:rPr>
           </w:pPr>
-          <w:hyperlink w:anchor="_Toc169598766" w:history="1">
+          <w:hyperlink w:anchor="_Toc179215464" w:history="1">
             <w:r>
               <w:rPr>
                 <w:rStyle w:val="Hyperlink"/>
@@ -752,7 +827,7 @@
                 <w:noProof/>
                 <w:webHidden/>
               </w:rPr>
-              <w:instrText xml:space="preserve"> PAGEREF _Toc169598766 \h </w:instrText>
+              <w:instrText xml:space="preserve"> PAGEREF _Toc179215464 \h </w:instrText>
             </w:r>
             <w:r>
               <w:rPr>
@@ -833,7 +908,7 @@
           <w:rFonts w:ascii="Source Sans Pro" w:eastAsia="Source Sans Pro" w:hAnsi="Source Sans Pro" w:cs="Source Sans Pro"/>
         </w:rPr>
       </w:pPr>
-      <w:bookmarkStart w:id="1" w:name="_Toc169598760"/>
+      <w:bookmarkStart w:id="1" w:name="_Toc179215457"/>
       <w:r>
         <w:rPr>
           <w:rFonts w:ascii="Source Sans Pro" w:eastAsia="Source Sans Pro" w:hAnsi="Source Sans Pro" w:cs="Source Sans Pro"/>
@@ -917,7 +992,16 @@
           <w:szCs w:val="28"/>
           <w:lang w:eastAsia="en-US"/>
         </w:rPr>
-        <w:t xml:space="preserve"> and NI </w:t>
+        <w:t xml:space="preserve"> and NI TestStand without affecting the TestStand</w:t>
+      </w:r>
+      <w:r>
+        <w:rPr>
+          <w:rFonts w:ascii="Source Sans Pro" w:eastAsia="Source Sans Pro" w:hAnsi="Source Sans Pro" w:cs="Source Sans Pro"/>
+          <w:sz w:val="28"/>
+          <w:szCs w:val="28"/>
+          <w:lang w:eastAsia="en-US"/>
+        </w:rPr>
+        <w:t>-</w:t>
       </w:r>
       <w:proofErr w:type="spellStart"/>
       <w:r>
@@ -927,36 +1011,7 @@
           <w:szCs w:val="28"/>
           <w:lang w:eastAsia="en-US"/>
         </w:rPr>
-        <w:t>TestStand</w:t>
-      </w:r>
-      <w:proofErr w:type="spellEnd"/>
-      <w:r>
-        <w:rPr>
-          <w:rFonts w:ascii="Source Sans Pro" w:eastAsia="Source Sans Pro" w:hAnsi="Source Sans Pro" w:cs="Source Sans Pro"/>
-          <w:sz w:val="28"/>
-          <w:szCs w:val="28"/>
-          <w:lang w:eastAsia="en-US"/>
-        </w:rPr>
-        <w:t xml:space="preserve"> without affecting the </w:t>
-      </w:r>
-      <w:proofErr w:type="spellStart"/>
-      <w:r>
-        <w:rPr>
-          <w:rFonts w:ascii="Source Sans Pro" w:eastAsia="Source Sans Pro" w:hAnsi="Source Sans Pro" w:cs="Source Sans Pro"/>
-          <w:sz w:val="28"/>
-          <w:szCs w:val="28"/>
-          <w:lang w:eastAsia="en-US"/>
-        </w:rPr>
-        <w:t>TestStand</w:t>
-      </w:r>
-      <w:r>
-        <w:rPr>
-          <w:rFonts w:ascii="Source Sans Pro" w:eastAsia="Source Sans Pro" w:hAnsi="Source Sans Pro" w:cs="Source Sans Pro"/>
-          <w:sz w:val="28"/>
-          <w:szCs w:val="28"/>
-          <w:lang w:eastAsia="en-US"/>
-        </w:rPr>
-        <w:t>-SpecificationComplianceManager</w:t>
+        <w:t>SpecificationComplianceManager</w:t>
       </w:r>
       <w:proofErr w:type="spellEnd"/>
       <w:r>
@@ -1029,23 +1084,13 @@
       <w:r>
         <w:fldChar w:fldCharType="separate"/>
       </w:r>
-      <w:proofErr w:type="spellStart"/>
       <w:r>
         <w:rPr>
           <w:rFonts w:ascii="Source Sans Pro" w:hAnsi="Source Sans Pro"/>
           <w:color w:val="024021"/>
           <w:u w:val="single"/>
         </w:rPr>
-        <w:t>TestStand</w:t>
-      </w:r>
-      <w:proofErr w:type="spellEnd"/>
-      <w:r>
-        <w:rPr>
-          <w:rFonts w:ascii="Source Sans Pro" w:hAnsi="Source Sans Pro"/>
-          <w:color w:val="024021"/>
-          <w:u w:val="single"/>
-        </w:rPr>
-        <w:t>-SCM Integration</w:t>
+        <w:t>TestStand-SCM Integration</w:t>
       </w:r>
       <w:r>
         <w:rPr>
@@ -1070,7 +1115,7 @@
           <w:spacing w:val="-2"/>
         </w:rPr>
       </w:pPr>
-      <w:bookmarkStart w:id="3" w:name="_Toc169598761"/>
+      <w:bookmarkStart w:id="3" w:name="_Toc179215458"/>
       <w:r>
         <w:rPr>
           <w:rFonts w:ascii="Source Sans Pro" w:eastAsia="Source Sans Pro" w:hAnsi="Source Sans Pro" w:cs="Source Sans Pro"/>
@@ -1210,7 +1255,6 @@
               </w:rPr>
               <w:t xml:space="preserve">NI </w:t>
             </w:r>
-            <w:proofErr w:type="spellStart"/>
             <w:r>
               <w:rPr>
                 <w:sz w:val="28"/>
@@ -1219,7 +1263,6 @@
               </w:rPr>
               <w:t>TestStand</w:t>
             </w:r>
-            <w:proofErr w:type="spellEnd"/>
           </w:p>
         </w:tc>
         <w:tc>
@@ -1452,13 +1495,76 @@
     </w:tbl>
     <w:p>
       <w:pPr>
+        <w:pStyle w:val="Heading2"/>
+        <w:rPr>
+          <w:color w:val="275317" w:themeColor="accent6" w:themeShade="80"/>
+        </w:rPr>
+      </w:pPr>
+      <w:bookmarkStart w:id="4" w:name="_Toc179215459"/>
+      <w:r>
+        <w:rPr>
+          <w:color w:val="275317" w:themeColor="accent6" w:themeShade="80"/>
+        </w:rPr>
+        <w:t>Note:</w:t>
+      </w:r>
+      <w:bookmarkEnd w:id="4"/>
+    </w:p>
+    <w:p>
+      <w:pPr>
+        <w:rPr>
+          <w:lang w:val="en-IN" w:eastAsia="en-US"/>
+        </w:rPr>
+      </w:pPr>
+      <w:r>
+        <w:rPr>
+          <w:lang w:val="en-IN" w:eastAsia="en-US"/>
+        </w:rPr>
+        <w:t>E</w:t>
+      </w:r>
+      <w:r>
+        <w:rPr>
+          <w:lang w:val="en-IN" w:eastAsia="en-US"/>
+        </w:rPr>
+        <w:t xml:space="preserve">nsure to select the NI </w:t>
+      </w:r>
+      <w:proofErr w:type="spellStart"/>
+      <w:r>
+        <w:rPr>
+          <w:lang w:val="en-IN" w:eastAsia="en-US"/>
+        </w:rPr>
+        <w:t>SystemLink</w:t>
+      </w:r>
+      <w:proofErr w:type="spellEnd"/>
+      <w:r>
+        <w:rPr>
+          <w:lang w:val="en-IN" w:eastAsia="en-US"/>
+        </w:rPr>
+        <w:t xml:space="preserve"> Python 3.8 SDK during installation of NI </w:t>
+      </w:r>
+      <w:proofErr w:type="spellStart"/>
+      <w:r>
+        <w:rPr>
+          <w:lang w:val="en-IN" w:eastAsia="en-US"/>
+        </w:rPr>
+        <w:t>SystemLink</w:t>
+      </w:r>
+      <w:proofErr w:type="spellEnd"/>
+      <w:r>
+        <w:rPr>
+          <w:lang w:val="en-IN" w:eastAsia="en-US"/>
+        </w:rPr>
+        <w:t xml:space="preserve"> Client.</w:t>
+      </w:r>
+    </w:p>
+    <w:p>
+      <w:pPr>
         <w:pStyle w:val="Heading1"/>
         <w:rPr>
           <w:rFonts w:ascii="Source Sans Pro" w:eastAsia="Source Sans Pro" w:hAnsi="Source Sans Pro" w:cs="Source Sans Pro"/>
           <w:spacing w:val="-2"/>
         </w:rPr>
       </w:pPr>
-      <w:bookmarkStart w:id="4" w:name="_Toc169598762"/>
+      <w:bookmarkStart w:id="5" w:name="_Toc179215460"/>
       <w:r>
         <w:rPr>
           <w:rFonts w:ascii="Source Sans Pro" w:eastAsia="Source Sans Pro" w:hAnsi="Source Sans Pro" w:cs="Source Sans Pro"/>
@@ -1466,7 +1572,7 @@
         </w:rPr>
         <w:t>Installation</w:t>
       </w:r>
-      <w:bookmarkEnd w:id="4"/>
+      <w:bookmarkEnd w:id="5"/>
     </w:p>
     <w:p>
       <w:pPr>
@@ -1646,23 +1752,43 @@
     </w:p>
     <w:p>
       <w:pPr>
+        <w:rPr>
+          <w:rFonts w:ascii="Source Sans Pro" w:eastAsia="Source Sans Pro" w:hAnsi="Source Sans Pro" w:cs="Source Sans Pro"/>
+          <w:color w:val="024021"/>
+          <w:spacing w:val="-2"/>
+          <w:sz w:val="50"/>
+          <w:szCs w:val="50"/>
+          <w:lang w:eastAsia="en-US"/>
+        </w:rPr>
+      </w:pPr>
+      <w:bookmarkStart w:id="6" w:name="_How_to_run?"/>
+      <w:bookmarkStart w:id="7" w:name="_Toc179215461"/>
+      <w:bookmarkEnd w:id="6"/>
+      <w:r>
+        <w:rPr>
+          <w:rFonts w:ascii="Source Sans Pro" w:eastAsia="Source Sans Pro" w:hAnsi="Source Sans Pro" w:cs="Source Sans Pro"/>
+          <w:spacing w:val="-2"/>
+        </w:rPr>
+        <w:br w:type="page"/>
+      </w:r>
+    </w:p>
+    <w:p>
+      <w:pPr>
         <w:pStyle w:val="Heading1"/>
         <w:rPr>
           <w:rFonts w:ascii="Source Sans Pro" w:eastAsia="Source Sans Pro" w:hAnsi="Source Sans Pro" w:cs="Source Sans Pro"/>
           <w:spacing w:val="-2"/>
         </w:rPr>
       </w:pPr>
-      <w:bookmarkStart w:id="5" w:name="_How_to_run?"/>
-      <w:bookmarkStart w:id="6" w:name="_Toc169598763"/>
-      <w:bookmarkEnd w:id="5"/>
       <w:r>
         <w:rPr>
           <w:rFonts w:ascii="Source Sans Pro" w:eastAsia="Source Sans Pro" w:hAnsi="Source Sans Pro" w:cs="Source Sans Pro"/>
           <w:spacing w:val="-2"/>
         </w:rPr>
+        <w:lastRenderedPageBreak/>
         <w:t>How to run?</w:t>
       </w:r>
-      <w:bookmarkEnd w:id="6"/>
+      <w:bookmarkEnd w:id="7"/>
     </w:p>
     <w:p>
       <w:pPr>
@@ -1870,7 +1996,6 @@
           <w:iCs/>
           <w:lang w:eastAsia="en-US"/>
         </w:rPr>
-        <w:lastRenderedPageBreak/>
         <w:t xml:space="preserve">"C:\Program Files\National Instruments\Shared\Skyline\Python\3.8\python.exe" -m </w:t>
       </w:r>
       <w:proofErr w:type="spellStart"/>
@@ -1893,8 +2018,8 @@
           <w:spacing w:val="-2"/>
         </w:rPr>
       </w:pPr>
-      <w:bookmarkStart w:id="7" w:name="_Toc162019588"/>
-      <w:bookmarkStart w:id="8" w:name="_Toc169598764"/>
+      <w:bookmarkStart w:id="8" w:name="_Toc162019588"/>
+      <w:bookmarkStart w:id="9" w:name="_Toc179215462"/>
       <w:r>
         <w:rPr>
           <w:rFonts w:ascii="Source Sans Pro" w:eastAsia="Source Sans Pro" w:hAnsi="Source Sans Pro" w:cs="Source Sans Pro"/>
@@ -1914,33 +2039,24 @@
           <w:rFonts w:ascii="Source Sans Pro" w:eastAsia="Source Sans Pro" w:hAnsi="Source Sans Pro" w:cs="Source Sans Pro"/>
           <w:spacing w:val="-2"/>
         </w:rPr>
-        <w:t xml:space="preserve"> </w:t>
-      </w:r>
-      <w:proofErr w:type="spellStart"/>
+        <w:t xml:space="preserve"> TestStand</w:t>
+      </w:r>
       <w:r>
         <w:rPr>
           <w:rFonts w:ascii="Source Sans Pro" w:eastAsia="Source Sans Pro" w:hAnsi="Source Sans Pro" w:cs="Source Sans Pro"/>
           <w:spacing w:val="-2"/>
         </w:rPr>
-        <w:t>TestStand</w:t>
-      </w:r>
-      <w:proofErr w:type="spellEnd"/>
+        <w:t xml:space="preserve"> with SLE</w:t>
+      </w:r>
       <w:r>
         <w:rPr>
           <w:rFonts w:ascii="Source Sans Pro" w:eastAsia="Source Sans Pro" w:hAnsi="Source Sans Pro" w:cs="Source Sans Pro"/>
           <w:spacing w:val="-2"/>
         </w:rPr>
-        <w:t xml:space="preserve"> with SLE</w:t>
-      </w:r>
-      <w:r>
-        <w:rPr>
-          <w:rFonts w:ascii="Source Sans Pro" w:eastAsia="Source Sans Pro" w:hAnsi="Source Sans Pro" w:cs="Source Sans Pro"/>
-          <w:spacing w:val="-2"/>
-        </w:rPr>
         <w:t>?</w:t>
       </w:r>
-      <w:bookmarkEnd w:id="7"/>
       <w:bookmarkEnd w:id="8"/>
+      <w:bookmarkEnd w:id="9"/>
     </w:p>
     <w:p>
       <w:pPr>
@@ -1956,7 +2072,7 @@
           <w:lang w:eastAsia="en-US"/>
         </w:rPr>
       </w:pPr>
-      <w:bookmarkStart w:id="9" w:name="_Toc162019589"/>
+      <w:bookmarkStart w:id="10" w:name="_Toc162019589"/>
       <w:r>
         <w:rPr>
           <w:rFonts w:ascii="Source Sans Pro" w:eastAsia="Source Sans Pro" w:hAnsi="Source Sans Pro" w:cs="Source Sans Pro"/>
@@ -2312,19 +2428,8 @@
           <w:szCs w:val="28"/>
           <w:lang w:eastAsia="en-US"/>
         </w:rPr>
-        <w:t xml:space="preserve">Open NI </w:t>
-      </w:r>
-      <w:proofErr w:type="spellStart"/>
-      <w:r>
-        <w:rPr>
-          <w:rFonts w:ascii="Source Sans Pro" w:eastAsia="Source Sans Pro" w:hAnsi="Source Sans Pro" w:cs="Source Sans Pro"/>
-          <w:sz w:val="28"/>
-          <w:szCs w:val="28"/>
-          <w:lang w:eastAsia="en-US"/>
-        </w:rPr>
-        <w:t>TestStand</w:t>
-      </w:r>
-      <w:proofErr w:type="spellEnd"/>
+        <w:t>Open NI TestStand</w:t>
+      </w:r>
       <w:r>
         <w:rPr>
           <w:rFonts w:ascii="Source Sans Pro" w:eastAsia="Source Sans Pro" w:hAnsi="Source Sans Pro" w:cs="Source Sans Pro"/>
@@ -2350,27 +2455,7 @@
           <w:szCs w:val="28"/>
           <w:lang w:eastAsia="en-US"/>
         </w:rPr>
-        <w:t xml:space="preserve">To import product specifications from an SLE server into </w:t>
-      </w:r>
-      <w:proofErr w:type="spellStart"/>
-      <w:r>
-        <w:rPr>
-          <w:rFonts w:ascii="Source Sans Pro" w:eastAsia="Source Sans Pro" w:hAnsi="Source Sans Pro" w:cs="Source Sans Pro"/>
-          <w:sz w:val="28"/>
-          <w:szCs w:val="28"/>
-          <w:lang w:eastAsia="en-US"/>
-        </w:rPr>
-        <w:t>TestStand</w:t>
-      </w:r>
-      <w:proofErr w:type="spellEnd"/>
-      <w:r>
-        <w:rPr>
-          <w:rFonts w:ascii="Source Sans Pro" w:eastAsia="Source Sans Pro" w:hAnsi="Source Sans Pro" w:cs="Source Sans Pro"/>
-          <w:sz w:val="28"/>
-          <w:szCs w:val="28"/>
-          <w:lang w:eastAsia="en-US"/>
-        </w:rPr>
-        <w:t>,</w:t>
+        <w:t>To import product specifications from an SLE server into TestStand,</w:t>
       </w:r>
       <w:r>
         <w:t xml:space="preserve"> </w:t>
@@ -2404,25 +2489,15 @@
         </w:rPr>
         <w:t xml:space="preserve"> from the </w:t>
       </w:r>
-      <w:proofErr w:type="spellStart"/>
-      <w:r>
-        <w:rPr>
-          <w:rFonts w:ascii="Source Sans Pro" w:eastAsia="Source Sans Pro" w:hAnsi="Source Sans Pro" w:cs="Source Sans Pro"/>
-          <w:sz w:val="28"/>
-          <w:szCs w:val="28"/>
-          <w:lang w:eastAsia="en-US"/>
-        </w:rPr>
-        <w:t>TestStand</w:t>
-      </w:r>
-      <w:proofErr w:type="spellEnd"/>
-      <w:r>
-        <w:rPr>
-          <w:rFonts w:ascii="Source Sans Pro" w:eastAsia="Source Sans Pro" w:hAnsi="Source Sans Pro" w:cs="Source Sans Pro"/>
-          <w:sz w:val="28"/>
-          <w:szCs w:val="28"/>
-          <w:lang w:eastAsia="en-US"/>
-        </w:rPr>
-        <w:t xml:space="preserve"> Sequence Editor menu bar.</w:t>
+      <w:r>
+        <w:rPr>
+          <w:rFonts w:ascii="Source Sans Pro" w:eastAsia="Source Sans Pro" w:hAnsi="Source Sans Pro" w:cs="Source Sans Pro"/>
+          <w:sz w:val="28"/>
+          <w:szCs w:val="28"/>
+          <w:lang w:eastAsia="en-US"/>
+        </w:rPr>
+        <w:lastRenderedPageBreak/>
+        <w:t>TestStand Sequence Editor menu bar.</w:t>
       </w:r>
       <w:r>
         <w:rPr>
@@ -2614,7 +2689,6 @@
         <w:rPr>
           <w:noProof/>
         </w:rPr>
-        <w:lastRenderedPageBreak/>
         <w:drawing>
           <wp:inline distT="0" distB="0" distL="0" distR="0" wp14:anchorId="44067BBE" wp14:editId="3EEF803F">
             <wp:extent cx="4848225" cy="3239920"/>
@@ -2774,6 +2848,7 @@
           <w:szCs w:val="28"/>
           <w:lang w:eastAsia="en-US"/>
         </w:rPr>
+        <w:lastRenderedPageBreak/>
         <w:t xml:space="preserve">Select a </w:t>
       </w:r>
       <w:proofErr w:type="spellStart"/>
@@ -2892,27 +2967,7 @@
           <w:szCs w:val="28"/>
           <w:lang w:eastAsia="en-US"/>
         </w:rPr>
-        <w:t xml:space="preserve">using the </w:t>
-      </w:r>
-      <w:proofErr w:type="spellStart"/>
-      <w:r>
-        <w:rPr>
-          <w:rFonts w:ascii="Source Sans Pro" w:eastAsia="Source Sans Pro" w:hAnsi="Source Sans Pro" w:cs="Source Sans Pro"/>
-          <w:sz w:val="28"/>
-          <w:szCs w:val="28"/>
-          <w:lang w:eastAsia="en-US"/>
-        </w:rPr>
-        <w:t>TestStand</w:t>
-      </w:r>
-      <w:proofErr w:type="spellEnd"/>
-      <w:r>
-        <w:rPr>
-          <w:rFonts w:ascii="Source Sans Pro" w:eastAsia="Source Sans Pro" w:hAnsi="Source Sans Pro" w:cs="Source Sans Pro"/>
-          <w:sz w:val="28"/>
-          <w:szCs w:val="28"/>
-          <w:lang w:eastAsia="en-US"/>
-        </w:rPr>
-        <w:t xml:space="preserve"> SCM Integration Workflow</w:t>
+        <w:t>using the TestStand SCM Integration Workflow</w:t>
       </w:r>
       <w:r>
         <w:rPr>
@@ -2923,7 +2978,7 @@
         </w:rPr>
         <w:t>.</w:t>
       </w:r>
-      <w:bookmarkEnd w:id="9"/>
+      <w:bookmarkEnd w:id="10"/>
     </w:p>
     <w:p>
       <w:pPr>
@@ -2962,7 +3017,7 @@
           <w:spacing w:val="-2"/>
         </w:rPr>
       </w:pPr>
-      <w:bookmarkStart w:id="10" w:name="_Toc169598765"/>
+      <w:bookmarkStart w:id="11" w:name="_Toc179215463"/>
       <w:r>
         <w:rPr>
           <w:rFonts w:ascii="Source Sans Pro" w:eastAsia="Source Sans Pro" w:hAnsi="Source Sans Pro" w:cs="Source Sans Pro"/>
@@ -2985,7 +3040,7 @@
         </w:rPr>
         <w:t>on windows startup automatically?</w:t>
       </w:r>
-      <w:bookmarkEnd w:id="10"/>
+      <w:bookmarkEnd w:id="11"/>
     </w:p>
     <w:p>
       <w:pPr>
@@ -3090,7 +3145,6 @@
         <w:t xml:space="preserve">Type </w:t>
       </w:r>
       <w:proofErr w:type="spellStart"/>
-      <w:proofErr w:type="gramStart"/>
       <w:r>
         <w:rPr>
           <w:b/>
@@ -3100,7 +3154,6 @@
         <w:t>shell:startup</w:t>
       </w:r>
       <w:proofErr w:type="spellEnd"/>
-      <w:proofErr w:type="gramEnd"/>
       <w:r>
         <w:rPr>
           <w:lang w:eastAsia="en-US"/>
@@ -3288,14 +3341,14 @@
           <w:lang w:eastAsia="en-US"/>
         </w:rPr>
       </w:pPr>
-      <w:bookmarkStart w:id="11" w:name="_Toc169598766"/>
+      <w:bookmarkStart w:id="12" w:name="_Toc179215464"/>
       <w:r>
         <w:rPr>
           <w:rStyle w:val="Heading3Char"/>
         </w:rPr>
         <w:t>Note:</w:t>
       </w:r>
-      <w:bookmarkEnd w:id="11"/>
+      <w:bookmarkEnd w:id="12"/>
       <w:r>
         <w:rPr>
           <w:lang w:eastAsia="en-US"/>
@@ -3306,9 +3359,6 @@
     <w:p>
       <w:pPr>
         <w:ind w:left="720"/>
-        <w:rPr>
-          <w:lang w:eastAsia="en-US"/>
-        </w:rPr>
       </w:pPr>
       <w:r>
         <w:rPr>
@@ -3357,14 +3407,6 @@
         <w:br/>
       </w:r>
     </w:p>
-    <w:p>
-      <w:pPr>
-        <w:rPr>
-          <w:lang w:eastAsia="en-US"/>
-        </w:rPr>
-      </w:pPr>
-    </w:p>
-    <w:p/>
     <w:sectPr>
       <w:headerReference w:type="default" r:id="rId19"/>
       <w:footerReference w:type="even" r:id="rId20"/>
@@ -8320,7 +8362,6 @@
   <w:style w:type="character" w:default="1" w:styleId="DefaultParagraphFont">
     <w:name w:val="Default Paragraph Font"/>
     <w:uiPriority w:val="1"/>
-    <w:semiHidden/>
     <w:unhideWhenUsed/>
   </w:style>
   <w:style w:type="table" w:default="1" w:styleId="TableNormal">
@@ -9147,29 +9188,10 @@
 </file>
 
 <file path=customXml/item1.xml><?xml version="1.0" encoding="utf-8"?>
-<p:properties xmlns:p="http://schemas.microsoft.com/office/2006/metadata/properties" xmlns:xsi="http://www.w3.org/2001/XMLSchema-instance" xmlns:pc="http://schemas.microsoft.com/office/infopath/2007/PartnerControls">
-  <documentManagement>
-    <SharedWithUsers xmlns="fa7a5f0e-56e0-42a6-ad77-38c72f6b11c4">
-      <UserInfo>
-        <DisplayName>Jayaseelan James</DisplayName>
-        <AccountId>26</AccountId>
-        <AccountType/>
-      </UserInfo>
-    </SharedWithUsers>
-  </documentManagement>
-</p:properties>
+<b:Sources xmlns:b="http://schemas.openxmlformats.org/officeDocument/2006/bibliography" xmlns="http://schemas.openxmlformats.org/officeDocument/2006/bibliography" SelectedStyle="\APASixthEditionOfficeOnline.xsl" StyleName="APA" Version="6"/>
 </file>
 
 <file path=customXml/item2.xml><?xml version="1.0" encoding="utf-8"?>
-<?mso-contentType ?>
-<FormTemplates xmlns="http://schemas.microsoft.com/sharepoint/v3/contenttype/forms">
-  <Display>DocumentLibraryForm</Display>
-  <Edit>DocumentLibraryForm</Edit>
-  <New>DocumentLibraryForm</New>
-</FormTemplates>
-</file>
-
-<file path=customXml/item3.xml><?xml version="1.0" encoding="utf-8"?>
 <ct:contentTypeSchema xmlns:ct="http://schemas.microsoft.com/office/2006/metadata/contentType" xmlns:ma="http://schemas.microsoft.com/office/2006/metadata/properties/metaAttributes" ct:_="" ma:_="" ma:contentTypeName="Document" ma:contentTypeID="0x010100D68EAEF51CBD0C4DA9962F2C84458D9F" ma:contentTypeVersion="9" ma:contentTypeDescription="Create a new document." ma:contentTypeScope="" ma:versionID="3526f3381c42c6e2ca2308198785bcc0">
   <xsd:schema xmlns:xsd="http://www.w3.org/2001/XMLSchema" xmlns:xs="http://www.w3.org/2001/XMLSchema" xmlns:p="http://schemas.microsoft.com/office/2006/metadata/properties" xmlns:ns2="f5b4353c-931d-42f4-9bf3-83ab7d02158b" xmlns:ns3="fa7a5f0e-56e0-42a6-ad77-38c72f6b11c4" targetNamespace="http://schemas.microsoft.com/office/2006/metadata/properties" ma:root="true" ma:fieldsID="6f635322724c2408cc84abc5be204084" ns2:_="" ns3:_="">
     <xsd:import namespace="f5b4353c-931d-42f4-9bf3-83ab7d02158b"/>
@@ -9364,29 +9386,38 @@
 </ct:contentTypeSchema>
 </file>
 
+<file path=customXml/item3.xml><?xml version="1.0" encoding="utf-8"?>
+<?mso-contentType ?>
+<FormTemplates xmlns="http://schemas.microsoft.com/sharepoint/v3/contenttype/forms">
+  <Display>DocumentLibraryForm</Display>
+  <Edit>DocumentLibraryForm</Edit>
+  <New>DocumentLibraryForm</New>
+</FormTemplates>
+</file>
+
 <file path=customXml/item4.xml><?xml version="1.0" encoding="utf-8"?>
-<b:Sources xmlns:b="http://schemas.openxmlformats.org/officeDocument/2006/bibliography" xmlns="http://schemas.openxmlformats.org/officeDocument/2006/bibliography" SelectedStyle="\APASixthEditionOfficeOnline.xsl" StyleName="APA" Version="6"/>
+<p:properties xmlns:p="http://schemas.microsoft.com/office/2006/metadata/properties" xmlns:xsi="http://www.w3.org/2001/XMLSchema-instance" xmlns:pc="http://schemas.microsoft.com/office/infopath/2007/PartnerControls">
+  <documentManagement>
+    <SharedWithUsers xmlns="fa7a5f0e-56e0-42a6-ad77-38c72f6b11c4">
+      <UserInfo>
+        <DisplayName>Jayaseelan James</DisplayName>
+        <AccountId>26</AccountId>
+        <AccountType/>
+      </UserInfo>
+    </SharedWithUsers>
+  </documentManagement>
+</p:properties>
 </file>
 
 <file path=customXml/itemProps1.xml><?xml version="1.0" encoding="utf-8"?>
-<ds:datastoreItem xmlns:ds="http://schemas.openxmlformats.org/officeDocument/2006/customXml" ds:itemID="{91F44E6D-4C1A-49A3-8320-4BFFEA451AD3}">
+<ds:datastoreItem xmlns:ds="http://schemas.openxmlformats.org/officeDocument/2006/customXml" ds:itemID="{56AC0A08-EC0E-4F9C-9FCA-052FE08CB7D8}">
   <ds:schemaRefs>
-    <ds:schemaRef ds:uri="http://schemas.microsoft.com/office/2006/metadata/properties"/>
-    <ds:schemaRef ds:uri="http://schemas.microsoft.com/office/infopath/2007/PartnerControls"/>
-    <ds:schemaRef ds:uri="fa7a5f0e-56e0-42a6-ad77-38c72f6b11c4"/>
+    <ds:schemaRef ds:uri="http://schemas.openxmlformats.org/officeDocument/2006/bibliography"/>
   </ds:schemaRefs>
 </ds:datastoreItem>
 </file>
 
 <file path=customXml/itemProps2.xml><?xml version="1.0" encoding="utf-8"?>
-<ds:datastoreItem xmlns:ds="http://schemas.openxmlformats.org/officeDocument/2006/customXml" ds:itemID="{07595FA9-DD79-4AA7-A955-082BCCD961CA}">
-  <ds:schemaRefs>
-    <ds:schemaRef ds:uri="http://schemas.microsoft.com/sharepoint/v3/contenttype/forms"/>
-  </ds:schemaRefs>
-</ds:datastoreItem>
-</file>
-
-<file path=customXml/itemProps3.xml><?xml version="1.0" encoding="utf-8"?>
 <ds:datastoreItem xmlns:ds="http://schemas.openxmlformats.org/officeDocument/2006/customXml" ds:itemID="{A7060225-CBA1-4204-AB20-80DD105EC829}">
   <ds:schemaRefs>
     <ds:schemaRef ds:uri="http://schemas.microsoft.com/office/2006/metadata/contentType"/>
@@ -9405,10 +9436,20 @@
 </ds:datastoreItem>
 </file>
 
+<file path=customXml/itemProps3.xml><?xml version="1.0" encoding="utf-8"?>
+<ds:datastoreItem xmlns:ds="http://schemas.openxmlformats.org/officeDocument/2006/customXml" ds:itemID="{07595FA9-DD79-4AA7-A955-082BCCD961CA}">
+  <ds:schemaRefs>
+    <ds:schemaRef ds:uri="http://schemas.microsoft.com/sharepoint/v3/contenttype/forms"/>
+  </ds:schemaRefs>
+</ds:datastoreItem>
+</file>
+
 <file path=customXml/itemProps4.xml><?xml version="1.0" encoding="utf-8"?>
-<ds:datastoreItem xmlns:ds="http://schemas.openxmlformats.org/officeDocument/2006/customXml" ds:itemID="{56AC0A08-EC0E-4F9C-9FCA-052FE08CB7D8}">
+<ds:datastoreItem xmlns:ds="http://schemas.openxmlformats.org/officeDocument/2006/customXml" ds:itemID="{91F44E6D-4C1A-49A3-8320-4BFFEA451AD3}">
   <ds:schemaRefs>
-    <ds:schemaRef ds:uri="http://schemas.openxmlformats.org/officeDocument/2006/bibliography"/>
+    <ds:schemaRef ds:uri="http://schemas.microsoft.com/office/2006/metadata/properties"/>
+    <ds:schemaRef ds:uri="http://schemas.microsoft.com/office/infopath/2007/PartnerControls"/>
+    <ds:schemaRef ds:uri="fa7a5f0e-56e0-42a6-ad77-38c72f6b11c4"/>
   </ds:schemaRefs>
 </ds:datastoreItem>
 </file>
</xml_diff>

<commit_message>
docs: update README.md and user manual with new port number
</commit_message>
<xml_diff>
--- a/docs/NI Spec Server Proxy - User Manual.docx
+++ b/docs/NI Spec Server Proxy - User Manual.docx
@@ -290,7 +290,7 @@
           <w:r>
             <w:fldChar w:fldCharType="separate"/>
           </w:r>
-          <w:hyperlink w:anchor="_Toc179215457" w:history="1">
+          <w:hyperlink w:anchor="_Toc179302989" w:history="1">
             <w:r>
               <w:rPr>
                 <w:rStyle w:val="Hyperlink"/>
@@ -319,7 +319,7 @@
                 <w:noProof/>
                 <w:webHidden/>
               </w:rPr>
-              <w:instrText xml:space="preserve"> PAGEREF _Toc179215457 \h </w:instrText>
+              <w:instrText xml:space="preserve"> PAGEREF _Toc179302989 \h </w:instrText>
             </w:r>
             <w:r>
               <w:rPr>
@@ -363,7 +363,7 @@
               <w14:ligatures w14:val="standardContextual"/>
             </w:rPr>
           </w:pPr>
-          <w:hyperlink w:anchor="_Toc179215458" w:history="1">
+          <w:hyperlink w:anchor="_Toc179302990" w:history="1">
             <w:r>
               <w:rPr>
                 <w:rStyle w:val="Hyperlink"/>
@@ -392,7 +392,7 @@
                 <w:noProof/>
                 <w:webHidden/>
               </w:rPr>
-              <w:instrText xml:space="preserve"> PAGEREF _Toc179215458 \h </w:instrText>
+              <w:instrText xml:space="preserve"> PAGEREF _Toc179302990 \h </w:instrText>
             </w:r>
             <w:r>
               <w:rPr>
@@ -425,7 +425,7 @@
         </w:p>
         <w:p>
           <w:pPr>
-            <w:pStyle w:val="TOC2"/>
+            <w:pStyle w:val="TOC3"/>
             <w:tabs>
               <w:tab w:val="right" w:leader="dot" w:pos="9350"/>
             </w:tabs>
@@ -436,12 +436,11 @@
               <w14:ligatures w14:val="standardContextual"/>
             </w:rPr>
           </w:pPr>
-          <w:hyperlink w:anchor="_Toc179215459" w:history="1">
+          <w:hyperlink w:anchor="_Toc179302991" w:history="1">
             <w:r>
               <w:rPr>
                 <w:rStyle w:val="Hyperlink"/>
                 <w:noProof/>
-                <w:color w:val="233C43" w:themeColor="hyperlink" w:themeShade="80"/>
               </w:rPr>
               <w:t>Note:</w:t>
             </w:r>
@@ -464,7 +463,7 @@
                 <w:noProof/>
                 <w:webHidden/>
               </w:rPr>
-              <w:instrText xml:space="preserve"> PAGEREF _Toc179215459 \h </w:instrText>
+              <w:instrText xml:space="preserve"> PAGEREF _Toc179302991 \h </w:instrText>
             </w:r>
             <w:r>
               <w:rPr>
@@ -508,7 +507,7 @@
               <w14:ligatures w14:val="standardContextual"/>
             </w:rPr>
           </w:pPr>
-          <w:hyperlink w:anchor="_Toc179215460" w:history="1">
+          <w:hyperlink w:anchor="_Toc179302992" w:history="1">
             <w:r>
               <w:rPr>
                 <w:rStyle w:val="Hyperlink"/>
@@ -537,7 +536,79 @@
                 <w:noProof/>
                 <w:webHidden/>
               </w:rPr>
-              <w:instrText xml:space="preserve"> PAGEREF _Toc179215460 \h </w:instrText>
+              <w:instrText xml:space="preserve"> PAGEREF _Toc179302992 \h </w:instrText>
+            </w:r>
+            <w:r>
+              <w:rPr>
+                <w:noProof/>
+                <w:webHidden/>
+              </w:rPr>
+            </w:r>
+            <w:r>
+              <w:rPr>
+                <w:noProof/>
+                <w:webHidden/>
+              </w:rPr>
+              <w:fldChar w:fldCharType="separate"/>
+            </w:r>
+            <w:r>
+              <w:rPr>
+                <w:noProof/>
+                <w:webHidden/>
+              </w:rPr>
+              <w:t>2</w:t>
+            </w:r>
+            <w:r>
+              <w:rPr>
+                <w:noProof/>
+                <w:webHidden/>
+              </w:rPr>
+              <w:fldChar w:fldCharType="end"/>
+            </w:r>
+          </w:hyperlink>
+        </w:p>
+        <w:p>
+          <w:pPr>
+            <w:pStyle w:val="TOC3"/>
+            <w:tabs>
+              <w:tab w:val="right" w:leader="dot" w:pos="9350"/>
+            </w:tabs>
+            <w:rPr>
+              <w:noProof/>
+              <w:kern w:val="2"/>
+              <w:lang w:val="en-IN" w:eastAsia="en-IN"/>
+              <w14:ligatures w14:val="standardContextual"/>
+            </w:rPr>
+          </w:pPr>
+          <w:hyperlink w:anchor="_Toc179302993" w:history="1">
+            <w:r>
+              <w:rPr>
+                <w:rStyle w:val="Hyperlink"/>
+                <w:noProof/>
+                <w:lang w:eastAsia="en-US"/>
+              </w:rPr>
+              <w:t>Note:</w:t>
+            </w:r>
+            <w:r>
+              <w:rPr>
+                <w:noProof/>
+                <w:webHidden/>
+              </w:rPr>
+              <w:tab/>
+            </w:r>
+            <w:r>
+              <w:rPr>
+                <w:noProof/>
+                <w:webHidden/>
+              </w:rPr>
+              <w:fldChar w:fldCharType="begin"/>
+            </w:r>
+            <w:r>
+              <w:rPr>
+                <w:noProof/>
+                <w:webHidden/>
+              </w:rPr>
+              <w:instrText xml:space="preserve"> PAGEREF _Toc179302993 \h </w:instrText>
             </w:r>
             <w:r>
               <w:rPr>
@@ -581,7 +652,7 @@
               <w14:ligatures w14:val="standardContextual"/>
             </w:rPr>
           </w:pPr>
-          <w:hyperlink w:anchor="_Toc179215461" w:history="1">
+          <w:hyperlink w:anchor="_Toc179302994" w:history="1">
             <w:r>
               <w:rPr>
                 <w:rStyle w:val="Hyperlink"/>
@@ -610,7 +681,7 @@
                 <w:noProof/>
                 <w:webHidden/>
               </w:rPr>
-              <w:instrText xml:space="preserve"> PAGEREF _Toc179215461 \h </w:instrText>
+              <w:instrText xml:space="preserve"> PAGEREF _Toc179302994 \h </w:instrText>
             </w:r>
             <w:r>
               <w:rPr>
@@ -630,7 +701,7 @@
                 <w:noProof/>
                 <w:webHidden/>
               </w:rPr>
-              <w:t>2</w:t>
+              <w:t>3</w:t>
             </w:r>
             <w:r>
               <w:rPr>
@@ -654,7 +725,7 @@
               <w14:ligatures w14:val="standardContextual"/>
             </w:rPr>
           </w:pPr>
-          <w:hyperlink w:anchor="_Toc179215462" w:history="1">
+          <w:hyperlink w:anchor="_Toc179302995" w:history="1">
             <w:r>
               <w:rPr>
                 <w:rStyle w:val="Hyperlink"/>
@@ -683,7 +754,7 @@
                 <w:noProof/>
                 <w:webHidden/>
               </w:rPr>
-              <w:instrText xml:space="preserve"> PAGEREF _Toc179215462 \h </w:instrText>
+              <w:instrText xml:space="preserve"> PAGEREF _Toc179302995 \h </w:instrText>
             </w:r>
             <w:r>
               <w:rPr>
@@ -727,7 +798,7 @@
               <w14:ligatures w14:val="standardContextual"/>
             </w:rPr>
           </w:pPr>
-          <w:hyperlink w:anchor="_Toc179215463" w:history="1">
+          <w:hyperlink w:anchor="_Toc179302996" w:history="1">
             <w:r>
               <w:rPr>
                 <w:rStyle w:val="Hyperlink"/>
@@ -756,7 +827,7 @@
                 <w:noProof/>
                 <w:webHidden/>
               </w:rPr>
-              <w:instrText xml:space="preserve"> PAGEREF _Toc179215463 \h </w:instrText>
+              <w:instrText xml:space="preserve"> PAGEREF _Toc179302996 \h </w:instrText>
             </w:r>
             <w:r>
               <w:rPr>
@@ -776,7 +847,7 @@
                 <w:noProof/>
                 <w:webHidden/>
               </w:rPr>
-              <w:t>5</w:t>
+              <w:t>6</w:t>
             </w:r>
             <w:r>
               <w:rPr>
@@ -800,7 +871,7 @@
               <w14:ligatures w14:val="standardContextual"/>
             </w:rPr>
           </w:pPr>
-          <w:hyperlink w:anchor="_Toc179215464" w:history="1">
+          <w:hyperlink w:anchor="_Toc179302997" w:history="1">
             <w:r>
               <w:rPr>
                 <w:rStyle w:val="Hyperlink"/>
@@ -827,7 +898,7 @@
                 <w:noProof/>
                 <w:webHidden/>
               </w:rPr>
-              <w:instrText xml:space="preserve"> PAGEREF _Toc179215464 \h </w:instrText>
+              <w:instrText xml:space="preserve"> PAGEREF _Toc179302997 \h </w:instrText>
             </w:r>
             <w:r>
               <w:rPr>
@@ -847,7 +918,7 @@
                 <w:noProof/>
                 <w:webHidden/>
               </w:rPr>
-              <w:t>5</w:t>
+              <w:t>6</w:t>
             </w:r>
             <w:r>
               <w:rPr>
@@ -908,7 +979,7 @@
           <w:rFonts w:ascii="Source Sans Pro" w:eastAsia="Source Sans Pro" w:hAnsi="Source Sans Pro" w:cs="Source Sans Pro"/>
         </w:rPr>
       </w:pPr>
-      <w:bookmarkStart w:id="1" w:name="_Toc179215457"/>
+      <w:bookmarkStart w:id="1" w:name="_Toc179302989"/>
       <w:r>
         <w:rPr>
           <w:rFonts w:ascii="Source Sans Pro" w:eastAsia="Source Sans Pro" w:hAnsi="Source Sans Pro" w:cs="Source Sans Pro"/>
@@ -954,9 +1025,8 @@
           <w:szCs w:val="28"/>
           <w:lang w:eastAsia="en-US"/>
         </w:rPr>
-        <w:t xml:space="preserve"> to exchange data between </w:t>
-      </w:r>
-      <w:proofErr w:type="spellStart"/>
+        <w:t xml:space="preserve"> to exchange data between SystemLink Enterprise</w:t>
+      </w:r>
       <w:r>
         <w:rPr>
           <w:rFonts w:ascii="Source Sans Pro" w:eastAsia="Source Sans Pro" w:hAnsi="Source Sans Pro" w:cs="Source Sans Pro"/>
@@ -964,9 +1034,8 @@
           <w:szCs w:val="28"/>
           <w:lang w:eastAsia="en-US"/>
         </w:rPr>
-        <w:t>SystemLink</w:t>
-      </w:r>
-      <w:proofErr w:type="spellEnd"/>
+        <w:t xml:space="preserve"> (SLE)</w:t>
+      </w:r>
       <w:r>
         <w:rPr>
           <w:rFonts w:ascii="Source Sans Pro" w:eastAsia="Source Sans Pro" w:hAnsi="Source Sans Pro" w:cs="Source Sans Pro"/>
@@ -974,7 +1043,7 @@
           <w:szCs w:val="28"/>
           <w:lang w:eastAsia="en-US"/>
         </w:rPr>
-        <w:t xml:space="preserve"> Enterprise</w:t>
+        <w:t xml:space="preserve"> and NI TestStand without affecting the TestStand</w:t>
       </w:r>
       <w:r>
         <w:rPr>
@@ -983,45 +1052,7 @@
           <w:szCs w:val="28"/>
           <w:lang w:eastAsia="en-US"/>
         </w:rPr>
-        <w:t xml:space="preserve"> (SLE)</w:t>
-      </w:r>
-      <w:r>
-        <w:rPr>
-          <w:rFonts w:ascii="Source Sans Pro" w:eastAsia="Source Sans Pro" w:hAnsi="Source Sans Pro" w:cs="Source Sans Pro"/>
-          <w:sz w:val="28"/>
-          <w:szCs w:val="28"/>
-          <w:lang w:eastAsia="en-US"/>
-        </w:rPr>
-        <w:t xml:space="preserve"> and NI TestStand without affecting the TestStand</w:t>
-      </w:r>
-      <w:r>
-        <w:rPr>
-          <w:rFonts w:ascii="Source Sans Pro" w:eastAsia="Source Sans Pro" w:hAnsi="Source Sans Pro" w:cs="Source Sans Pro"/>
-          <w:sz w:val="28"/>
-          <w:szCs w:val="28"/>
-          <w:lang w:eastAsia="en-US"/>
-        </w:rPr>
-        <w:t>-</w:t>
-      </w:r>
-      <w:proofErr w:type="spellStart"/>
-      <w:r>
-        <w:rPr>
-          <w:rFonts w:ascii="Source Sans Pro" w:eastAsia="Source Sans Pro" w:hAnsi="Source Sans Pro" w:cs="Source Sans Pro"/>
-          <w:sz w:val="28"/>
-          <w:szCs w:val="28"/>
-          <w:lang w:eastAsia="en-US"/>
-        </w:rPr>
-        <w:t>SpecificationComplianceManager</w:t>
-      </w:r>
-      <w:proofErr w:type="spellEnd"/>
-      <w:r>
-        <w:rPr>
-          <w:rFonts w:ascii="Source Sans Pro" w:eastAsia="Source Sans Pro" w:hAnsi="Source Sans Pro" w:cs="Source Sans Pro"/>
-          <w:sz w:val="28"/>
-          <w:szCs w:val="28"/>
-          <w:lang w:eastAsia="en-US"/>
-        </w:rPr>
-        <w:t xml:space="preserve"> (SCM)</w:t>
+        <w:t>-SpecificationComplianceManager (SCM)</w:t>
       </w:r>
       <w:r>
         <w:rPr>
@@ -1115,7 +1146,7 @@
           <w:spacing w:val="-2"/>
         </w:rPr>
       </w:pPr>
-      <w:bookmarkStart w:id="3" w:name="_Toc179215458"/>
+      <w:bookmarkStart w:id="3" w:name="_Toc179302990"/>
       <w:r>
         <w:rPr>
           <w:rFonts w:ascii="Source Sans Pro" w:eastAsia="Source Sans Pro" w:hAnsi="Source Sans Pro" w:cs="Source Sans Pro"/>
@@ -1405,7 +1436,6 @@
               </w:rPr>
               <w:t xml:space="preserve">NI </w:t>
             </w:r>
-            <w:proofErr w:type="spellStart"/>
             <w:r>
               <w:rPr>
                 <w:rFonts w:ascii="Source Sans Pro" w:eastAsia="Source Sans Pro" w:hAnsi="Source Sans Pro" w:cs="Source Sans Pro"/>
@@ -1413,17 +1443,7 @@
                 <w:szCs w:val="28"/>
                 <w:lang w:eastAsia="en-US"/>
               </w:rPr>
-              <w:t>SystemLink</w:t>
-            </w:r>
-            <w:proofErr w:type="spellEnd"/>
-            <w:r>
-              <w:rPr>
-                <w:rFonts w:ascii="Source Sans Pro" w:eastAsia="Source Sans Pro" w:hAnsi="Source Sans Pro" w:cs="Source Sans Pro"/>
-                <w:sz w:val="28"/>
-                <w:szCs w:val="28"/>
-                <w:lang w:eastAsia="en-US"/>
-              </w:rPr>
-              <w:t xml:space="preserve"> Client</w:t>
+              <w:t>SystemLink Client</w:t>
             </w:r>
           </w:p>
         </w:tc>
@@ -1495,16 +1515,10 @@
     </w:tbl>
     <w:p>
       <w:pPr>
-        <w:pStyle w:val="Heading2"/>
-        <w:rPr>
-          <w:color w:val="275317" w:themeColor="accent6" w:themeShade="80"/>
-        </w:rPr>
-      </w:pPr>
-      <w:bookmarkStart w:id="4" w:name="_Toc179215459"/>
-      <w:r>
-        <w:rPr>
-          <w:color w:val="275317" w:themeColor="accent6" w:themeShade="80"/>
-        </w:rPr>
+        <w:pStyle w:val="Heading3"/>
+      </w:pPr>
+      <w:bookmarkStart w:id="4" w:name="_Toc179302991"/>
+      <w:r>
         <w:t>Note:</w:t>
       </w:r>
       <w:bookmarkEnd w:id="4"/>
@@ -1525,35 +1539,19 @@
         <w:rPr>
           <w:lang w:val="en-IN" w:eastAsia="en-US"/>
         </w:rPr>
-        <w:t xml:space="preserve">nsure to select the NI </w:t>
-      </w:r>
-      <w:proofErr w:type="spellStart"/>
+        <w:t>nsure to select the NI SystemLink Python 3.8 SDK during</w:t>
+      </w:r>
       <w:r>
         <w:rPr>
           <w:lang w:val="en-IN" w:eastAsia="en-US"/>
         </w:rPr>
-        <w:t>SystemLink</w:t>
-      </w:r>
-      <w:proofErr w:type="spellEnd"/>
+        <w:t xml:space="preserve"> the</w:t>
+      </w:r>
       <w:r>
         <w:rPr>
           <w:lang w:val="en-IN" w:eastAsia="en-US"/>
         </w:rPr>
-        <w:t xml:space="preserve"> Python 3.8 SDK during installation of NI </w:t>
-      </w:r>
-      <w:proofErr w:type="spellStart"/>
-      <w:r>
-        <w:rPr>
-          <w:lang w:val="en-IN" w:eastAsia="en-US"/>
-        </w:rPr>
-        <w:t>SystemLink</w:t>
-      </w:r>
-      <w:proofErr w:type="spellEnd"/>
-      <w:r>
-        <w:rPr>
-          <w:lang w:val="en-IN" w:eastAsia="en-US"/>
-        </w:rPr>
-        <w:t xml:space="preserve"> Client.</w:t>
+        <w:t xml:space="preserve"> installation of NI SystemLink Client.</w:t>
       </w:r>
     </w:p>
     <w:p>
@@ -1564,7 +1562,7 @@
           <w:spacing w:val="-2"/>
         </w:rPr>
       </w:pPr>
-      <w:bookmarkStart w:id="5" w:name="_Toc179215460"/>
+      <w:bookmarkStart w:id="5" w:name="_Toc179302992"/>
       <w:r>
         <w:rPr>
           <w:rFonts w:ascii="Source Sans Pro" w:eastAsia="Source Sans Pro" w:hAnsi="Source Sans Pro" w:cs="Source Sans Pro"/>
@@ -1619,27 +1617,7 @@
           <w:szCs w:val="28"/>
           <w:lang w:eastAsia="en-US"/>
         </w:rPr>
-        <w:t xml:space="preserve">Run the below command to install the </w:t>
-      </w:r>
-      <w:proofErr w:type="spellStart"/>
-      <w:r>
-        <w:rPr>
-          <w:rFonts w:ascii="Source Sans Pro" w:eastAsia="Source Sans Pro" w:hAnsi="Source Sans Pro" w:cs="Source Sans Pro"/>
-          <w:sz w:val="28"/>
-          <w:szCs w:val="28"/>
-          <w:lang w:eastAsia="en-US"/>
-        </w:rPr>
-        <w:t>whl</w:t>
-      </w:r>
-      <w:proofErr w:type="spellEnd"/>
-      <w:r>
-        <w:rPr>
-          <w:rFonts w:ascii="Source Sans Pro" w:eastAsia="Source Sans Pro" w:hAnsi="Source Sans Pro" w:cs="Source Sans Pro"/>
-          <w:sz w:val="28"/>
-          <w:szCs w:val="28"/>
-          <w:lang w:eastAsia="en-US"/>
-        </w:rPr>
-        <w:t xml:space="preserve"> file,</w:t>
+        <w:t>Run the below command to install the whl file,</w:t>
       </w:r>
     </w:p>
     <w:p>
@@ -1704,39 +1682,30 @@
     </w:p>
     <w:p>
       <w:pPr>
-        <w:widowControl w:val="0"/>
-        <w:autoSpaceDE w:val="0"/>
-        <w:autoSpaceDN w:val="0"/>
-        <w:spacing w:before="162" w:after="0" w:line="240" w:lineRule="auto"/>
+        <w:pStyle w:val="Heading3"/>
         <w:rPr>
           <w:rStyle w:val="SubtleEmphasis"/>
           <w:rFonts w:ascii="Source Sans Pro" w:eastAsia="Source Sans Pro" w:hAnsi="Source Sans Pro" w:cs="Source Sans Pro"/>
           <w:i w:val="0"/>
           <w:iCs w:val="0"/>
           <w:color w:val="024021"/>
-          <w:sz w:val="28"/>
-          <w:szCs w:val="28"/>
           <w:u w:val="single" w:color="024021"/>
         </w:rPr>
       </w:pPr>
-      <w:r>
-        <w:rPr>
-          <w:rFonts w:ascii="Source Sans Pro" w:eastAsia="Source Sans Pro" w:hAnsi="Source Sans Pro" w:cs="Source Sans Pro"/>
-          <w:sz w:val="28"/>
-          <w:szCs w:val="28"/>
+      <w:bookmarkStart w:id="6" w:name="_Toc179302993"/>
+      <w:r>
+        <w:rPr>
           <w:lang w:eastAsia="en-US"/>
         </w:rPr>
         <w:t>Note</w:t>
       </w:r>
       <w:r>
         <w:rPr>
-          <w:rFonts w:ascii="Source Sans Pro" w:eastAsia="Source Sans Pro" w:hAnsi="Source Sans Pro" w:cs="Source Sans Pro"/>
-          <w:sz w:val="28"/>
-          <w:szCs w:val="28"/>
           <w:lang w:eastAsia="en-US"/>
         </w:rPr>
         <w:t>:</w:t>
       </w:r>
+      <w:bookmarkEnd w:id="6"/>
     </w:p>
     <w:p>
       <w:pPr>
@@ -1761,9 +1730,8 @@
           <w:lang w:eastAsia="en-US"/>
         </w:rPr>
       </w:pPr>
-      <w:bookmarkStart w:id="6" w:name="_How_to_run?"/>
-      <w:bookmarkStart w:id="7" w:name="_Toc179215461"/>
-      <w:bookmarkEnd w:id="6"/>
+      <w:bookmarkStart w:id="7" w:name="_How_to_run?"/>
+      <w:bookmarkEnd w:id="7"/>
       <w:r>
         <w:rPr>
           <w:rFonts w:ascii="Source Sans Pro" w:eastAsia="Source Sans Pro" w:hAnsi="Source Sans Pro" w:cs="Source Sans Pro"/>
@@ -1780,6 +1748,9 @@
           <w:spacing w:val="-2"/>
         </w:rPr>
       </w:pPr>
+      <w:bookmarkStart w:id="8" w:name="_How_to_run?_1"/>
+      <w:bookmarkStart w:id="9" w:name="_Toc179302994"/>
+      <w:bookmarkEnd w:id="8"/>
       <w:r>
         <w:rPr>
           <w:rFonts w:ascii="Source Sans Pro" w:eastAsia="Source Sans Pro" w:hAnsi="Source Sans Pro" w:cs="Source Sans Pro"/>
@@ -1788,7 +1759,7 @@
         <w:lastRenderedPageBreak/>
         <w:t>How to run?</w:t>
       </w:r>
-      <w:bookmarkEnd w:id="7"/>
+      <w:bookmarkEnd w:id="9"/>
     </w:p>
     <w:p>
       <w:pPr>
@@ -1828,23 +1799,13 @@
         </w:rPr>
         <w:t xml:space="preserve"> available in the </w:t>
       </w:r>
-      <w:proofErr w:type="spellStart"/>
       <w:r>
         <w:rPr>
           <w:b/>
           <w:bCs/>
           <w:lang w:eastAsia="en-US"/>
         </w:rPr>
-        <w:t>batch_files</w:t>
-      </w:r>
-      <w:proofErr w:type="spellEnd"/>
-      <w:r>
-        <w:rPr>
-          <w:b/>
-          <w:bCs/>
-          <w:lang w:eastAsia="en-US"/>
-        </w:rPr>
-        <w:t>/</w:t>
+        <w:t>batch_files/</w:t>
       </w:r>
       <w:r>
         <w:rPr>
@@ -1996,19 +1957,8 @@
           <w:iCs/>
           <w:lang w:eastAsia="en-US"/>
         </w:rPr>
-        <w:t xml:space="preserve">"C:\Program Files\National Instruments\Shared\Skyline\Python\3.8\python.exe" -m </w:t>
-      </w:r>
-      <w:proofErr w:type="spellStart"/>
-      <w:r>
-        <w:rPr>
-          <w:rFonts w:ascii="Source Sans Pro" w:eastAsia="Source Sans Pro" w:hAnsi="Source Sans Pro" w:cs="Source Sans Pro"/>
-          <w:i/>
-          <w:iCs/>
-          <w:lang w:eastAsia="en-US"/>
-        </w:rPr>
-        <w:t>ni_spec_server_proxy</w:t>
-      </w:r>
-      <w:proofErr w:type="spellEnd"/>
+        <w:t>"C:\Program Files\National Instruments\Shared\Skyline\Python\3.8\python.exe" -m ni_spec_server_proxy</w:t>
+      </w:r>
     </w:p>
     <w:p>
       <w:pPr>
@@ -2018,8 +1968,8 @@
           <w:spacing w:val="-2"/>
         </w:rPr>
       </w:pPr>
-      <w:bookmarkStart w:id="8" w:name="_Toc162019588"/>
-      <w:bookmarkStart w:id="9" w:name="_Toc179215462"/>
+      <w:bookmarkStart w:id="10" w:name="_Toc162019588"/>
+      <w:bookmarkStart w:id="11" w:name="_Toc179302995"/>
       <w:r>
         <w:rPr>
           <w:rFonts w:ascii="Source Sans Pro" w:eastAsia="Source Sans Pro" w:hAnsi="Source Sans Pro" w:cs="Source Sans Pro"/>
@@ -2055,8 +2005,8 @@
         </w:rPr>
         <w:t>?</w:t>
       </w:r>
-      <w:bookmarkEnd w:id="8"/>
-      <w:bookmarkEnd w:id="9"/>
+      <w:bookmarkEnd w:id="10"/>
+      <w:bookmarkEnd w:id="11"/>
     </w:p>
     <w:p>
       <w:pPr>
@@ -2072,7 +2022,7 @@
           <w:lang w:eastAsia="en-US"/>
         </w:rPr>
       </w:pPr>
-      <w:bookmarkStart w:id="10" w:name="_Toc162019589"/>
+      <w:bookmarkStart w:id="12" w:name="_Toc162019589"/>
       <w:r>
         <w:rPr>
           <w:rFonts w:ascii="Source Sans Pro" w:eastAsia="Source Sans Pro" w:hAnsi="Source Sans Pro" w:cs="Source Sans Pro"/>
@@ -2080,47 +2030,7 @@
           <w:szCs w:val="28"/>
           <w:lang w:eastAsia="en-US"/>
         </w:rPr>
-        <w:t xml:space="preserve">Launch NI </w:t>
-      </w:r>
-      <w:proofErr w:type="spellStart"/>
-      <w:r>
-        <w:rPr>
-          <w:rFonts w:ascii="Source Sans Pro" w:eastAsia="Source Sans Pro" w:hAnsi="Source Sans Pro" w:cs="Source Sans Pro"/>
-          <w:sz w:val="28"/>
-          <w:szCs w:val="28"/>
-          <w:lang w:eastAsia="en-US"/>
-        </w:rPr>
-        <w:t>SystemLink</w:t>
-      </w:r>
-      <w:proofErr w:type="spellEnd"/>
-      <w:r>
-        <w:rPr>
-          <w:rFonts w:ascii="Source Sans Pro" w:eastAsia="Source Sans Pro" w:hAnsi="Source Sans Pro" w:cs="Source Sans Pro"/>
-          <w:sz w:val="28"/>
-          <w:szCs w:val="28"/>
-          <w:lang w:eastAsia="en-US"/>
-        </w:rPr>
-        <w:t xml:space="preserve"> Client and connect to </w:t>
-      </w:r>
-      <w:proofErr w:type="spellStart"/>
-      <w:r>
-        <w:rPr>
-          <w:rFonts w:ascii="Source Sans Pro" w:eastAsia="Source Sans Pro" w:hAnsi="Source Sans Pro" w:cs="Source Sans Pro"/>
-          <w:sz w:val="28"/>
-          <w:szCs w:val="28"/>
-          <w:lang w:eastAsia="en-US"/>
-        </w:rPr>
-        <w:t>SystemLink</w:t>
-      </w:r>
-      <w:proofErr w:type="spellEnd"/>
-      <w:r>
-        <w:rPr>
-          <w:rFonts w:ascii="Source Sans Pro" w:eastAsia="Source Sans Pro" w:hAnsi="Source Sans Pro" w:cs="Source Sans Pro"/>
-          <w:sz w:val="28"/>
-          <w:szCs w:val="28"/>
-          <w:lang w:eastAsia="en-US"/>
-        </w:rPr>
-        <w:t xml:space="preserve"> Enterprise </w:t>
+        <w:t xml:space="preserve">Launch NI SystemLink Client and connect to SystemLink Enterprise </w:t>
       </w:r>
       <w:r>
         <w:rPr>
@@ -2149,7 +2059,27 @@
             <w:szCs w:val="28"/>
             <w:lang w:eastAsia="en-US"/>
           </w:rPr>
-          <w:t>instructions</w:t>
+          <w:t>instruc</w:t>
+        </w:r>
+        <w:r>
+          <w:rPr>
+            <w:rStyle w:val="Hyperlink"/>
+            <w:rFonts w:ascii="Source Sans Pro" w:eastAsia="Source Sans Pro" w:hAnsi="Source Sans Pro" w:cs="Source Sans Pro"/>
+            <w:sz w:val="28"/>
+            <w:szCs w:val="28"/>
+            <w:lang w:eastAsia="en-US"/>
+          </w:rPr>
+          <w:t>t</w:t>
+        </w:r>
+        <w:r>
+          <w:rPr>
+            <w:rStyle w:val="Hyperlink"/>
+            <w:rFonts w:ascii="Source Sans Pro" w:eastAsia="Source Sans Pro" w:hAnsi="Source Sans Pro" w:cs="Source Sans Pro"/>
+            <w:sz w:val="28"/>
+            <w:szCs w:val="28"/>
+            <w:lang w:eastAsia="en-US"/>
+          </w:rPr>
+          <w:t>ions</w:t>
         </w:r>
       </w:hyperlink>
       <w:r>
@@ -2219,9 +2149,8 @@
           <w:szCs w:val="28"/>
           <w:lang w:eastAsia="en-US"/>
         </w:rPr>
-        <w:t xml:space="preserve"> API key in the </w:t>
-      </w:r>
-      <w:proofErr w:type="spellStart"/>
+        <w:t xml:space="preserve"> API key in the master.json file </w:t>
+      </w:r>
       <w:r>
         <w:rPr>
           <w:rFonts w:ascii="Source Sans Pro" w:eastAsia="Source Sans Pro" w:hAnsi="Source Sans Pro" w:cs="Source Sans Pro"/>
@@ -2229,9 +2158,8 @@
           <w:szCs w:val="28"/>
           <w:lang w:eastAsia="en-US"/>
         </w:rPr>
-        <w:t>master.json</w:t>
-      </w:r>
-      <w:proofErr w:type="spellEnd"/>
+        <w:t>at</w:t>
+      </w:r>
       <w:r>
         <w:rPr>
           <w:rFonts w:ascii="Source Sans Pro" w:eastAsia="Source Sans Pro" w:hAnsi="Source Sans Pro" w:cs="Source Sans Pro"/>
@@ -2239,24 +2167,6 @@
           <w:szCs w:val="28"/>
           <w:lang w:eastAsia="en-US"/>
         </w:rPr>
-        <w:t xml:space="preserve"> file </w:t>
-      </w:r>
-      <w:r>
-        <w:rPr>
-          <w:rFonts w:ascii="Source Sans Pro" w:eastAsia="Source Sans Pro" w:hAnsi="Source Sans Pro" w:cs="Source Sans Pro"/>
-          <w:sz w:val="28"/>
-          <w:szCs w:val="28"/>
-          <w:lang w:eastAsia="en-US"/>
-        </w:rPr>
-        <w:t>at</w:t>
-      </w:r>
-      <w:r>
-        <w:rPr>
-          <w:rFonts w:ascii="Source Sans Pro" w:eastAsia="Source Sans Pro" w:hAnsi="Source Sans Pro" w:cs="Source Sans Pro"/>
-          <w:sz w:val="28"/>
-          <w:szCs w:val="28"/>
-          <w:lang w:eastAsia="en-US"/>
-        </w:rPr>
         <w:t xml:space="preserve"> - </w:t>
       </w:r>
       <w:r>
@@ -2266,39 +2176,8 @@
           <w:iCs/>
           <w:lang w:eastAsia="en-US"/>
         </w:rPr>
-        <w:t>"C:\ProgramData\National Instruments\Skyline\</w:t>
-      </w:r>
-      <w:proofErr w:type="spellStart"/>
-      <w:r>
-        <w:rPr>
-          <w:rFonts w:ascii="Source Sans Pro" w:eastAsia="Source Sans Pro" w:hAnsi="Source Sans Pro" w:cs="Source Sans Pro"/>
-          <w:i/>
-          <w:iCs/>
-          <w:lang w:eastAsia="en-US"/>
-        </w:rPr>
-        <w:t>HttpConfigurations</w:t>
-      </w:r>
-      <w:proofErr w:type="spellEnd"/>
-      <w:r>
-        <w:rPr>
-          <w:rFonts w:ascii="Source Sans Pro" w:eastAsia="Source Sans Pro" w:hAnsi="Source Sans Pro" w:cs="Source Sans Pro"/>
-          <w:i/>
-          <w:iCs/>
-          <w:lang w:eastAsia="en-US"/>
-        </w:rPr>
-        <w:t>\</w:t>
-      </w:r>
-      <w:proofErr w:type="spellStart"/>
-      <w:r>
-        <w:rPr>
-          <w:rFonts w:ascii="Source Sans Pro" w:eastAsia="Source Sans Pro" w:hAnsi="Source Sans Pro" w:cs="Source Sans Pro"/>
-          <w:i/>
-          <w:iCs/>
-          <w:lang w:eastAsia="en-US"/>
-        </w:rPr>
-        <w:t>http_master.json</w:t>
-      </w:r>
-      <w:proofErr w:type="spellEnd"/>
+        <w:t>"C:\ProgramData\National Instruments\Skyline\HttpConfigurations\http_master.json</w:t>
+      </w:r>
       <w:r>
         <w:rPr>
           <w:rFonts w:ascii="Source Sans Pro" w:eastAsia="Source Sans Pro" w:hAnsi="Source Sans Pro" w:cs="Source Sans Pro"/>
@@ -2394,7 +2273,7 @@
         </w:rPr>
         <w:t xml:space="preserve">Run the NI Spec Server Proxy. Refer to </w:t>
       </w:r>
-      <w:hyperlink w:anchor="_How_to_run?">
+      <w:hyperlink w:anchor="_How_to_run?_1">
         <w:r>
           <w:rPr>
             <w:rStyle w:val="Hyperlink"/>
@@ -2634,7 +2513,40 @@
           <w:szCs w:val="28"/>
           <w:lang w:eastAsia="en-US"/>
         </w:rPr>
-        <w:t>http://localhost:8000</w:t>
+        <w:t>http://localhost:</w:t>
+      </w:r>
+      <w:r>
+        <w:rPr>
+          <w:rFonts w:ascii="Source Sans Pro" w:eastAsia="Source Sans Pro" w:hAnsi="Source Sans Pro" w:cs="Source Sans Pro"/>
+          <w:i/>
+          <w:iCs/>
+          <w:sz w:val="28"/>
+          <w:szCs w:val="28"/>
+          <w:lang w:eastAsia="en-US"/>
+        </w:rPr>
+        <w:t>5</w:t>
+      </w:r>
+      <w:r>
+        <w:rPr>
+          <w:rFonts w:ascii="Source Sans Pro" w:eastAsia="Source Sans Pro" w:hAnsi="Source Sans Pro" w:cs="Source Sans Pro"/>
+          <w:i/>
+          <w:iCs/>
+          <w:sz w:val="28"/>
+          <w:szCs w:val="28"/>
+          <w:lang w:eastAsia="en-US"/>
+        </w:rPr>
+        <w:t>000</w:t>
+      </w:r>
+      <w:r>
+        <w:rPr>
+          <w:rFonts w:ascii="Source Sans Pro" w:eastAsia="Source Sans Pro" w:hAnsi="Source Sans Pro" w:cs="Source Sans Pro"/>
+          <w:i/>
+          <w:iCs/>
+          <w:sz w:val="28"/>
+          <w:szCs w:val="28"/>
+          <w:lang w:eastAsia="en-US"/>
+        </w:rPr>
+        <w:t>0</w:t>
       </w:r>
     </w:p>
     <w:p>
@@ -2690,10 +2602,10 @@
           <w:noProof/>
         </w:rPr>
         <w:drawing>
-          <wp:inline distT="0" distB="0" distL="0" distR="0" wp14:anchorId="44067BBE" wp14:editId="3EEF803F">
-            <wp:extent cx="4848225" cy="3239920"/>
-            <wp:effectExtent l="19050" t="19050" r="9525" b="17780"/>
-            <wp:docPr id="1772564719" name="Picture 1772564719"/>
+          <wp:inline distT="0" distB="0" distL="0" distR="0" wp14:anchorId="096540A0" wp14:editId="61496140">
+            <wp:extent cx="5250180" cy="3471513"/>
+            <wp:effectExtent l="0" t="0" r="7620" b="0"/>
+            <wp:docPr id="553203187" name="Picture 1" descr="A screenshot of a computer&#10;&#10;Description automatically generated"/>
             <wp:cNvGraphicFramePr>
               <a:graphicFrameLocks xmlns:a="http://schemas.openxmlformats.org/drawingml/2006/main" noChangeAspect="1"/>
             </wp:cNvGraphicFramePr>
@@ -2701,17 +2613,11 @@
               <a:graphicData uri="http://schemas.openxmlformats.org/drawingml/2006/picture">
                 <pic:pic xmlns:pic="http://schemas.openxmlformats.org/drawingml/2006/picture">
                   <pic:nvPicPr>
-                    <pic:cNvPr id="0" name=""/>
+                    <pic:cNvPr id="553203187" name="Picture 1" descr="A screenshot of a computer&#10;&#10;Description automatically generated"/>
                     <pic:cNvPicPr/>
                   </pic:nvPicPr>
                   <pic:blipFill>
-                    <a:blip r:embed="rId16">
-                      <a:extLst>
-                        <a:ext uri="{28A0092B-C50C-407E-A947-70E740481C1C}">
-                          <a14:useLocalDpi xmlns:a14="http://schemas.microsoft.com/office/drawing/2010/main" val="0"/>
-                        </a:ext>
-                      </a:extLst>
-                    </a:blip>
+                    <a:blip r:embed="rId16"/>
                     <a:stretch>
                       <a:fillRect/>
                     </a:stretch>
@@ -2719,16 +2625,11 @@
                   <pic:spPr>
                     <a:xfrm>
                       <a:off x="0" y="0"/>
-                      <a:ext cx="4848225" cy="3239920"/>
+                      <a:ext cx="5264978" cy="3481298"/>
                     </a:xfrm>
                     <a:prstGeom prst="rect">
                       <a:avLst/>
                     </a:prstGeom>
-                    <a:ln>
-                      <a:solidFill>
-                        <a:schemeClr val="tx1"/>
-                      </a:solidFill>
-                    </a:ln>
                   </pic:spPr>
                 </pic:pic>
               </a:graphicData>
@@ -2804,7 +2705,6 @@
         </w:rPr>
         <w:t xml:space="preserve">Once the server is connected, the Product drop-down lists the </w:t>
       </w:r>
-      <w:proofErr w:type="spellStart"/>
       <w:r>
         <w:rPr>
           <w:rFonts w:ascii="Source Sans Pro" w:eastAsia="Source Sans Pro" w:hAnsi="Source Sans Pro" w:cs="Source Sans Pro"/>
@@ -2816,7 +2716,6 @@
         </w:rPr>
         <w:t>PartNumber</w:t>
       </w:r>
-      <w:proofErr w:type="spellEnd"/>
       <w:r>
         <w:rPr>
           <w:rFonts w:ascii="Source Sans Pro" w:eastAsia="Source Sans Pro" w:hAnsi="Source Sans Pro" w:cs="Source Sans Pro"/>
@@ -2849,27 +2748,7 @@
           <w:lang w:eastAsia="en-US"/>
         </w:rPr>
         <w:lastRenderedPageBreak/>
-        <w:t xml:space="preserve">Select a </w:t>
-      </w:r>
-      <w:proofErr w:type="spellStart"/>
-      <w:r>
-        <w:rPr>
-          <w:rFonts w:ascii="Source Sans Pro" w:eastAsia="Source Sans Pro" w:hAnsi="Source Sans Pro" w:cs="Source Sans Pro"/>
-          <w:sz w:val="28"/>
-          <w:szCs w:val="28"/>
-          <w:lang w:eastAsia="en-US"/>
-        </w:rPr>
-        <w:t>PartNumber</w:t>
-      </w:r>
-      <w:proofErr w:type="spellEnd"/>
-      <w:r>
-        <w:rPr>
-          <w:rFonts w:ascii="Source Sans Pro" w:eastAsia="Source Sans Pro" w:hAnsi="Source Sans Pro" w:cs="Source Sans Pro"/>
-          <w:sz w:val="28"/>
-          <w:szCs w:val="28"/>
-          <w:lang w:eastAsia="en-US"/>
-        </w:rPr>
-        <w:t xml:space="preserve"> and select the categories to import the specifications.</w:t>
+        <w:t>Select a PartNumber and select the categories to import the specifications.</w:t>
       </w:r>
     </w:p>
     <w:p>
@@ -2920,9 +2799,8 @@
           <w:szCs w:val="28"/>
           <w:lang w:eastAsia="en-US"/>
         </w:rPr>
-        <w:t xml:space="preserve"> </w:t>
-      </w:r>
-      <w:proofErr w:type="spellStart"/>
+        <w:t xml:space="preserve"> FileGlobals.</w:t>
+      </w:r>
       <w:r>
         <w:rPr>
           <w:rFonts w:ascii="Source Sans Pro" w:eastAsia="Source Sans Pro" w:hAnsi="Source Sans Pro" w:cs="Source Sans Pro"/>
@@ -2930,7 +2808,7 @@
           <w:szCs w:val="28"/>
           <w:lang w:eastAsia="en-US"/>
         </w:rPr>
-        <w:t>FileGlobals.</w:t>
+        <w:t>SCM_Specifications</w:t>
       </w:r>
       <w:r>
         <w:rPr>
@@ -2939,9 +2817,8 @@
           <w:szCs w:val="28"/>
           <w:lang w:eastAsia="en-US"/>
         </w:rPr>
-        <w:t>SCM_Specifications</w:t>
-      </w:r>
-      <w:proofErr w:type="spellEnd"/>
+        <w:t xml:space="preserve"> </w:t>
+      </w:r>
       <w:r>
         <w:rPr>
           <w:rFonts w:ascii="Source Sans Pro" w:eastAsia="Source Sans Pro" w:hAnsi="Source Sans Pro" w:cs="Source Sans Pro"/>
@@ -2949,7 +2826,7 @@
           <w:szCs w:val="28"/>
           <w:lang w:eastAsia="en-US"/>
         </w:rPr>
-        <w:t xml:space="preserve"> </w:t>
+        <w:t xml:space="preserve">in the Test Sequence for Test Automation and measurement data logging with test conditions </w:t>
       </w:r>
       <w:r>
         <w:rPr>
@@ -2958,7 +2835,7 @@
           <w:szCs w:val="28"/>
           <w:lang w:eastAsia="en-US"/>
         </w:rPr>
-        <w:t xml:space="preserve">in the Test Sequence for Test Automation and measurement data logging with test conditions </w:t>
+        <w:t>using the TestStand SCM Integration Workflow</w:t>
       </w:r>
       <w:r>
         <w:rPr>
@@ -2967,80 +2844,40 @@
           <w:szCs w:val="28"/>
           <w:lang w:eastAsia="en-US"/>
         </w:rPr>
-        <w:t>using the TestStand SCM Integration Workflow</w:t>
-      </w:r>
-      <w:r>
-        <w:rPr>
-          <w:rFonts w:ascii="Source Sans Pro" w:eastAsia="Source Sans Pro" w:hAnsi="Source Sans Pro" w:cs="Source Sans Pro"/>
-          <w:sz w:val="28"/>
-          <w:szCs w:val="28"/>
-          <w:lang w:eastAsia="en-US"/>
-        </w:rPr>
         <w:t>.</w:t>
       </w:r>
-      <w:bookmarkEnd w:id="10"/>
+      <w:bookmarkEnd w:id="12"/>
     </w:p>
     <w:p>
       <w:pPr>
         <w:rPr>
-          <w:rFonts w:ascii="Source Sans Pro" w:eastAsia="Source Sans Pro" w:hAnsi="Source Sans Pro" w:cs="Source Sans Pro"/>
-          <w:sz w:val="28"/>
-          <w:szCs w:val="28"/>
-          <w:lang w:eastAsia="en-US"/>
-        </w:rPr>
-      </w:pPr>
+          <w:rFonts w:asciiTheme="majorHAnsi" w:eastAsiaTheme="majorEastAsia" w:hAnsiTheme="majorHAnsi" w:cstheme="majorBidi"/>
+          <w:color w:val="024021"/>
+          <w:sz w:val="50"/>
+          <w:szCs w:val="50"/>
+          <w:lang w:eastAsia="en-US"/>
+        </w:rPr>
+      </w:pPr>
+      <w:bookmarkStart w:id="13" w:name="_Toc179302996"/>
+      <w:r>
+        <w:br w:type="page"/>
+      </w:r>
     </w:p>
     <w:p>
       <w:pPr>
-        <w:rPr>
-          <w:rFonts w:ascii="Source Sans Pro" w:eastAsia="Source Sans Pro" w:hAnsi="Source Sans Pro" w:cs="Source Sans Pro"/>
-          <w:color w:val="024021"/>
-          <w:spacing w:val="-2"/>
-          <w:sz w:val="50"/>
-          <w:szCs w:val="50"/>
-          <w:lang w:eastAsia="en-US"/>
-        </w:rPr>
-      </w:pPr>
-      <w:r>
-        <w:rPr>
-          <w:rFonts w:ascii="Source Sans Pro" w:eastAsia="Source Sans Pro" w:hAnsi="Source Sans Pro" w:cs="Source Sans Pro"/>
-          <w:spacing w:val="-2"/>
-        </w:rPr>
-        <w:br w:type="page"/>
-      </w:r>
-    </w:p>
-    <w:p>
-      <w:pPr>
         <w:pStyle w:val="Heading1"/>
-        <w:rPr>
-          <w:rFonts w:ascii="Source Sans Pro" w:eastAsia="Source Sans Pro" w:hAnsi="Source Sans Pro" w:cs="Source Sans Pro"/>
-          <w:spacing w:val="-2"/>
-        </w:rPr>
-      </w:pPr>
-      <w:bookmarkStart w:id="11" w:name="_Toc179215463"/>
-      <w:r>
-        <w:rPr>
-          <w:rFonts w:ascii="Source Sans Pro" w:eastAsia="Source Sans Pro" w:hAnsi="Source Sans Pro" w:cs="Source Sans Pro"/>
-          <w:spacing w:val="-2"/>
-        </w:rPr>
+      </w:pPr>
+      <w:r>
         <w:lastRenderedPageBreak/>
         <w:t xml:space="preserve">How to start the </w:t>
       </w:r>
       <w:r>
-        <w:rPr>
-          <w:rFonts w:ascii="Source Sans Pro" w:eastAsia="Source Sans Pro" w:hAnsi="Source Sans Pro" w:cs="Source Sans Pro"/>
-          <w:spacing w:val="-2"/>
-        </w:rPr>
         <w:t xml:space="preserve">proxy </w:t>
       </w:r>
       <w:r>
-        <w:rPr>
-          <w:rFonts w:ascii="Source Sans Pro" w:eastAsia="Source Sans Pro" w:hAnsi="Source Sans Pro" w:cs="Source Sans Pro"/>
-          <w:spacing w:val="-2"/>
-        </w:rPr>
         <w:t>on windows startup automatically?</w:t>
       </w:r>
-      <w:bookmarkEnd w:id="11"/>
+      <w:bookmarkEnd w:id="13"/>
     </w:p>
     <w:p>
       <w:pPr>
@@ -3072,21 +2909,7 @@
         <w:rPr>
           <w:lang w:eastAsia="en-US"/>
         </w:rPr>
-        <w:t xml:space="preserve"> file available in the </w:t>
-      </w:r>
-      <w:proofErr w:type="spellStart"/>
-      <w:r>
-        <w:rPr>
-          <w:lang w:eastAsia="en-US"/>
-        </w:rPr>
-        <w:t>batch_files</w:t>
-      </w:r>
-      <w:proofErr w:type="spellEnd"/>
-      <w:r>
-        <w:rPr>
-          <w:lang w:eastAsia="en-US"/>
-        </w:rPr>
-        <w:t>/ folder.</w:t>
+        <w:t xml:space="preserve"> file available in the batch_files/ folder.</w:t>
       </w:r>
     </w:p>
     <w:p>
@@ -3144,7 +2967,6 @@
         </w:rPr>
         <w:t xml:space="preserve">Type </w:t>
       </w:r>
-      <w:proofErr w:type="spellStart"/>
       <w:r>
         <w:rPr>
           <w:b/>
@@ -3153,7 +2975,6 @@
         </w:rPr>
         <w:t>shell:startup</w:t>
       </w:r>
-      <w:proofErr w:type="spellEnd"/>
       <w:r>
         <w:rPr>
           <w:lang w:eastAsia="en-US"/>
@@ -3341,14 +3162,14 @@
           <w:lang w:eastAsia="en-US"/>
         </w:rPr>
       </w:pPr>
-      <w:bookmarkStart w:id="12" w:name="_Toc179215464"/>
+      <w:bookmarkStart w:id="14" w:name="_Toc179302997"/>
       <w:r>
         <w:rPr>
           <w:rStyle w:val="Heading3Char"/>
         </w:rPr>
         <w:t>Note:</w:t>
       </w:r>
-      <w:bookmarkEnd w:id="12"/>
+      <w:bookmarkEnd w:id="14"/>
       <w:r>
         <w:rPr>
           <w:lang w:eastAsia="en-US"/>
@@ -8362,6 +8183,7 @@
   <w:style w:type="character" w:default="1" w:styleId="DefaultParagraphFont">
     <w:name w:val="Default Paragraph Font"/>
     <w:uiPriority w:val="1"/>
+    <w:semiHidden/>
     <w:unhideWhenUsed/>
   </w:style>
   <w:style w:type="table" w:default="1" w:styleId="TableNormal">
@@ -8923,6 +8745,18 @@
       <w:ind w:left="480"/>
     </w:pPr>
   </w:style>
+  <w:style w:type="character" w:styleId="FollowedHyperlink">
+    <w:name w:val="FollowedHyperlink"/>
+    <w:basedOn w:val="DefaultParagraphFont"/>
+    <w:uiPriority w:val="99"/>
+    <w:semiHidden/>
+    <w:unhideWhenUsed/>
+    <w:rsid w:val="001F21DA"/>
+    <w:rPr>
+      <w:color w:val="96607D" w:themeColor="followedHyperlink"/>
+      <w:u w:val="single"/>
+    </w:rPr>
+  </w:style>
 </w:styles>
 </file>
 
@@ -9192,6 +9026,29 @@
 </file>
 
 <file path=customXml/item2.xml><?xml version="1.0" encoding="utf-8"?>
+<p:properties xmlns:p="http://schemas.microsoft.com/office/2006/metadata/properties" xmlns:xsi="http://www.w3.org/2001/XMLSchema-instance" xmlns:pc="http://schemas.microsoft.com/office/infopath/2007/PartnerControls">
+  <documentManagement>
+    <SharedWithUsers xmlns="fa7a5f0e-56e0-42a6-ad77-38c72f6b11c4">
+      <UserInfo>
+        <DisplayName>Jayaseelan James</DisplayName>
+        <AccountId>26</AccountId>
+        <AccountType/>
+      </UserInfo>
+    </SharedWithUsers>
+  </documentManagement>
+</p:properties>
+</file>
+
+<file path=customXml/item3.xml><?xml version="1.0" encoding="utf-8"?>
+<?mso-contentType ?>
+<FormTemplates xmlns="http://schemas.microsoft.com/sharepoint/v3/contenttype/forms">
+  <Display>DocumentLibraryForm</Display>
+  <Edit>DocumentLibraryForm</Edit>
+  <New>DocumentLibraryForm</New>
+</FormTemplates>
+</file>
+
+<file path=customXml/item4.xml><?xml version="1.0" encoding="utf-8"?>
 <ct:contentTypeSchema xmlns:ct="http://schemas.microsoft.com/office/2006/metadata/contentType" xmlns:ma="http://schemas.microsoft.com/office/2006/metadata/properties/metaAttributes" ct:_="" ma:_="" ma:contentTypeName="Document" ma:contentTypeID="0x010100D68EAEF51CBD0C4DA9962F2C84458D9F" ma:contentTypeVersion="9" ma:contentTypeDescription="Create a new document." ma:contentTypeScope="" ma:versionID="3526f3381c42c6e2ca2308198785bcc0">
   <xsd:schema xmlns:xsd="http://www.w3.org/2001/XMLSchema" xmlns:xs="http://www.w3.org/2001/XMLSchema" xmlns:p="http://schemas.microsoft.com/office/2006/metadata/properties" xmlns:ns2="f5b4353c-931d-42f4-9bf3-83ab7d02158b" xmlns:ns3="fa7a5f0e-56e0-42a6-ad77-38c72f6b11c4" targetNamespace="http://schemas.microsoft.com/office/2006/metadata/properties" ma:root="true" ma:fieldsID="6f635322724c2408cc84abc5be204084" ns2:_="" ns3:_="">
     <xsd:import namespace="f5b4353c-931d-42f4-9bf3-83ab7d02158b"/>
@@ -9386,29 +9243,6 @@
 </ct:contentTypeSchema>
 </file>
 
-<file path=customXml/item3.xml><?xml version="1.0" encoding="utf-8"?>
-<?mso-contentType ?>
-<FormTemplates xmlns="http://schemas.microsoft.com/sharepoint/v3/contenttype/forms">
-  <Display>DocumentLibraryForm</Display>
-  <Edit>DocumentLibraryForm</Edit>
-  <New>DocumentLibraryForm</New>
-</FormTemplates>
-</file>
-
-<file path=customXml/item4.xml><?xml version="1.0" encoding="utf-8"?>
-<p:properties xmlns:p="http://schemas.microsoft.com/office/2006/metadata/properties" xmlns:xsi="http://www.w3.org/2001/XMLSchema-instance" xmlns:pc="http://schemas.microsoft.com/office/infopath/2007/PartnerControls">
-  <documentManagement>
-    <SharedWithUsers xmlns="fa7a5f0e-56e0-42a6-ad77-38c72f6b11c4">
-      <UserInfo>
-        <DisplayName>Jayaseelan James</DisplayName>
-        <AccountId>26</AccountId>
-        <AccountType/>
-      </UserInfo>
-    </SharedWithUsers>
-  </documentManagement>
-</p:properties>
-</file>
-
 <file path=customXml/itemProps1.xml><?xml version="1.0" encoding="utf-8"?>
 <ds:datastoreItem xmlns:ds="http://schemas.openxmlformats.org/officeDocument/2006/customXml" ds:itemID="{56AC0A08-EC0E-4F9C-9FCA-052FE08CB7D8}">
   <ds:schemaRefs>
@@ -9418,6 +9252,24 @@
 </file>
 
 <file path=customXml/itemProps2.xml><?xml version="1.0" encoding="utf-8"?>
+<ds:datastoreItem xmlns:ds="http://schemas.openxmlformats.org/officeDocument/2006/customXml" ds:itemID="{91F44E6D-4C1A-49A3-8320-4BFFEA451AD3}">
+  <ds:schemaRefs>
+    <ds:schemaRef ds:uri="http://schemas.microsoft.com/office/2006/metadata/properties"/>
+    <ds:schemaRef ds:uri="http://schemas.microsoft.com/office/infopath/2007/PartnerControls"/>
+    <ds:schemaRef ds:uri="fa7a5f0e-56e0-42a6-ad77-38c72f6b11c4"/>
+  </ds:schemaRefs>
+</ds:datastoreItem>
+</file>
+
+<file path=customXml/itemProps3.xml><?xml version="1.0" encoding="utf-8"?>
+<ds:datastoreItem xmlns:ds="http://schemas.openxmlformats.org/officeDocument/2006/customXml" ds:itemID="{07595FA9-DD79-4AA7-A955-082BCCD961CA}">
+  <ds:schemaRefs>
+    <ds:schemaRef ds:uri="http://schemas.microsoft.com/sharepoint/v3/contenttype/forms"/>
+  </ds:schemaRefs>
+</ds:datastoreItem>
+</file>
+
+<file path=customXml/itemProps4.xml><?xml version="1.0" encoding="utf-8"?>
 <ds:datastoreItem xmlns:ds="http://schemas.openxmlformats.org/officeDocument/2006/customXml" ds:itemID="{A7060225-CBA1-4204-AB20-80DD105EC829}">
   <ds:schemaRefs>
     <ds:schemaRef ds:uri="http://schemas.microsoft.com/office/2006/metadata/contentType"/>
@@ -9434,22 +9286,4 @@
     <ds:schemaRef ds:uri="http://schemas.microsoft.com/internal/obd"/>
   </ds:schemaRefs>
 </ds:datastoreItem>
-</file>
-
-<file path=customXml/itemProps3.xml><?xml version="1.0" encoding="utf-8"?>
-<ds:datastoreItem xmlns:ds="http://schemas.openxmlformats.org/officeDocument/2006/customXml" ds:itemID="{07595FA9-DD79-4AA7-A955-082BCCD961CA}">
-  <ds:schemaRefs>
-    <ds:schemaRef ds:uri="http://schemas.microsoft.com/sharepoint/v3/contenttype/forms"/>
-  </ds:schemaRefs>
-</ds:datastoreItem>
-</file>
-
-<file path=customXml/itemProps4.xml><?xml version="1.0" encoding="utf-8"?>
-<ds:datastoreItem xmlns:ds="http://schemas.openxmlformats.org/officeDocument/2006/customXml" ds:itemID="{91F44E6D-4C1A-49A3-8320-4BFFEA451AD3}">
-  <ds:schemaRefs>
-    <ds:schemaRef ds:uri="http://schemas.microsoft.com/office/2006/metadata/properties"/>
-    <ds:schemaRef ds:uri="http://schemas.microsoft.com/office/infopath/2007/PartnerControls"/>
-    <ds:schemaRef ds:uri="fa7a5f0e-56e0-42a6-ad77-38c72f6b11c4"/>
-  </ds:schemaRefs>
-</ds:datastoreItem>
 </file>
</xml_diff>

<commit_message>
Update Port Number & Set up Instruction (#8)
What does this Pull Request accomplish?
This pull request updates the Port number of the server, user manual and set up instruction.

Why should this Pull Request be merged?
The port number that the server used is not recommended and so it is updated. The user manual and set up instruction is updated accordingly.

What testing has been done?
Testing is not required.
</commit_message>
<xml_diff>
--- a/docs/NI Spec Server Proxy - User Manual.docx
+++ b/docs/NI Spec Server Proxy - User Manual.docx
@@ -277,7 +277,7 @@
             <w:rPr>
               <w:noProof/>
               <w:kern w:val="2"/>
-              <w:lang w:eastAsia="en-US"/>
+              <w:lang w:val="en-IN" w:eastAsia="en-IN"/>
               <w14:ligatures w14:val="standardContextual"/>
             </w:rPr>
           </w:pPr>
@@ -290,7 +290,7 @@
           <w:r>
             <w:fldChar w:fldCharType="separate"/>
           </w:r>
-          <w:hyperlink w:anchor="_Toc169598760" w:history="1">
+          <w:hyperlink w:anchor="_Toc179302989" w:history="1">
             <w:r>
               <w:rPr>
                 <w:rStyle w:val="Hyperlink"/>
@@ -319,7 +319,7 @@
                 <w:noProof/>
                 <w:webHidden/>
               </w:rPr>
-              <w:instrText xml:space="preserve"> PAGEREF _Toc169598760 \h </w:instrText>
+              <w:instrText xml:space="preserve"> PAGEREF _Toc179302989 \h </w:instrText>
             </w:r>
             <w:r>
               <w:rPr>
@@ -359,11 +359,11 @@
             <w:rPr>
               <w:noProof/>
               <w:kern w:val="2"/>
-              <w:lang w:eastAsia="en-US"/>
+              <w:lang w:val="en-IN" w:eastAsia="en-IN"/>
               <w14:ligatures w14:val="standardContextual"/>
             </w:rPr>
           </w:pPr>
-          <w:hyperlink w:anchor="_Toc169598761" w:history="1">
+          <w:hyperlink w:anchor="_Toc179302990" w:history="1">
             <w:r>
               <w:rPr>
                 <w:rStyle w:val="Hyperlink"/>
@@ -392,7 +392,78 @@
                 <w:noProof/>
                 <w:webHidden/>
               </w:rPr>
-              <w:instrText xml:space="preserve"> PAGEREF _Toc169598761 \h </w:instrText>
+              <w:instrText xml:space="preserve"> PAGEREF _Toc179302990 \h </w:instrText>
+            </w:r>
+            <w:r>
+              <w:rPr>
+                <w:noProof/>
+                <w:webHidden/>
+              </w:rPr>
+            </w:r>
+            <w:r>
+              <w:rPr>
+                <w:noProof/>
+                <w:webHidden/>
+              </w:rPr>
+              <w:fldChar w:fldCharType="separate"/>
+            </w:r>
+            <w:r>
+              <w:rPr>
+                <w:noProof/>
+                <w:webHidden/>
+              </w:rPr>
+              <w:t>2</w:t>
+            </w:r>
+            <w:r>
+              <w:rPr>
+                <w:noProof/>
+                <w:webHidden/>
+              </w:rPr>
+              <w:fldChar w:fldCharType="end"/>
+            </w:r>
+          </w:hyperlink>
+        </w:p>
+        <w:p>
+          <w:pPr>
+            <w:pStyle w:val="TOC3"/>
+            <w:tabs>
+              <w:tab w:val="right" w:leader="dot" w:pos="9350"/>
+            </w:tabs>
+            <w:rPr>
+              <w:noProof/>
+              <w:kern w:val="2"/>
+              <w:lang w:val="en-IN" w:eastAsia="en-IN"/>
+              <w14:ligatures w14:val="standardContextual"/>
+            </w:rPr>
+          </w:pPr>
+          <w:hyperlink w:anchor="_Toc179302991" w:history="1">
+            <w:r>
+              <w:rPr>
+                <w:rStyle w:val="Hyperlink"/>
+                <w:noProof/>
+              </w:rPr>
+              <w:t>Note:</w:t>
+            </w:r>
+            <w:r>
+              <w:rPr>
+                <w:noProof/>
+                <w:webHidden/>
+              </w:rPr>
+              <w:tab/>
+            </w:r>
+            <w:r>
+              <w:rPr>
+                <w:noProof/>
+                <w:webHidden/>
+              </w:rPr>
+              <w:fldChar w:fldCharType="begin"/>
+            </w:r>
+            <w:r>
+              <w:rPr>
+                <w:noProof/>
+                <w:webHidden/>
+              </w:rPr>
+              <w:instrText xml:space="preserve"> PAGEREF _Toc179302991 \h </w:instrText>
             </w:r>
             <w:r>
               <w:rPr>
@@ -432,11 +503,11 @@
             <w:rPr>
               <w:noProof/>
               <w:kern w:val="2"/>
-              <w:lang w:eastAsia="en-US"/>
+              <w:lang w:val="en-IN" w:eastAsia="en-IN"/>
               <w14:ligatures w14:val="standardContextual"/>
             </w:rPr>
           </w:pPr>
-          <w:hyperlink w:anchor="_Toc169598762" w:history="1">
+          <w:hyperlink w:anchor="_Toc179302992" w:history="1">
             <w:r>
               <w:rPr>
                 <w:rStyle w:val="Hyperlink"/>
@@ -465,7 +536,79 @@
                 <w:noProof/>
                 <w:webHidden/>
               </w:rPr>
-              <w:instrText xml:space="preserve"> PAGEREF _Toc169598762 \h </w:instrText>
+              <w:instrText xml:space="preserve"> PAGEREF _Toc179302992 \h </w:instrText>
+            </w:r>
+            <w:r>
+              <w:rPr>
+                <w:noProof/>
+                <w:webHidden/>
+              </w:rPr>
+            </w:r>
+            <w:r>
+              <w:rPr>
+                <w:noProof/>
+                <w:webHidden/>
+              </w:rPr>
+              <w:fldChar w:fldCharType="separate"/>
+            </w:r>
+            <w:r>
+              <w:rPr>
+                <w:noProof/>
+                <w:webHidden/>
+              </w:rPr>
+              <w:t>2</w:t>
+            </w:r>
+            <w:r>
+              <w:rPr>
+                <w:noProof/>
+                <w:webHidden/>
+              </w:rPr>
+              <w:fldChar w:fldCharType="end"/>
+            </w:r>
+          </w:hyperlink>
+        </w:p>
+        <w:p>
+          <w:pPr>
+            <w:pStyle w:val="TOC3"/>
+            <w:tabs>
+              <w:tab w:val="right" w:leader="dot" w:pos="9350"/>
+            </w:tabs>
+            <w:rPr>
+              <w:noProof/>
+              <w:kern w:val="2"/>
+              <w:lang w:val="en-IN" w:eastAsia="en-IN"/>
+              <w14:ligatures w14:val="standardContextual"/>
+            </w:rPr>
+          </w:pPr>
+          <w:hyperlink w:anchor="_Toc179302993" w:history="1">
+            <w:r>
+              <w:rPr>
+                <w:rStyle w:val="Hyperlink"/>
+                <w:noProof/>
+                <w:lang w:eastAsia="en-US"/>
+              </w:rPr>
+              <w:t>Note:</w:t>
+            </w:r>
+            <w:r>
+              <w:rPr>
+                <w:noProof/>
+                <w:webHidden/>
+              </w:rPr>
+              <w:tab/>
+            </w:r>
+            <w:r>
+              <w:rPr>
+                <w:noProof/>
+                <w:webHidden/>
+              </w:rPr>
+              <w:fldChar w:fldCharType="begin"/>
+            </w:r>
+            <w:r>
+              <w:rPr>
+                <w:noProof/>
+                <w:webHidden/>
+              </w:rPr>
+              <w:instrText xml:space="preserve"> PAGEREF _Toc179302993 \h </w:instrText>
             </w:r>
             <w:r>
               <w:rPr>
@@ -505,11 +648,11 @@
             <w:rPr>
               <w:noProof/>
               <w:kern w:val="2"/>
-              <w:lang w:eastAsia="en-US"/>
+              <w:lang w:val="en-IN" w:eastAsia="en-IN"/>
               <w14:ligatures w14:val="standardContextual"/>
             </w:rPr>
           </w:pPr>
-          <w:hyperlink w:anchor="_Toc169598763" w:history="1">
+          <w:hyperlink w:anchor="_Toc179302994" w:history="1">
             <w:r>
               <w:rPr>
                 <w:rStyle w:val="Hyperlink"/>
@@ -538,7 +681,7 @@
                 <w:noProof/>
                 <w:webHidden/>
               </w:rPr>
-              <w:instrText xml:space="preserve"> PAGEREF _Toc169598763 \h </w:instrText>
+              <w:instrText xml:space="preserve"> PAGEREF _Toc179302994 \h </w:instrText>
             </w:r>
             <w:r>
               <w:rPr>
@@ -558,7 +701,7 @@
                 <w:noProof/>
                 <w:webHidden/>
               </w:rPr>
-              <w:t>2</w:t>
+              <w:t>3</w:t>
             </w:r>
             <w:r>
               <w:rPr>
@@ -578,11 +721,11 @@
             <w:rPr>
               <w:noProof/>
               <w:kern w:val="2"/>
-              <w:lang w:eastAsia="en-US"/>
+              <w:lang w:val="en-IN" w:eastAsia="en-IN"/>
               <w14:ligatures w14:val="standardContextual"/>
             </w:rPr>
           </w:pPr>
-          <w:hyperlink w:anchor="_Toc169598764" w:history="1">
+          <w:hyperlink w:anchor="_Toc179302995" w:history="1">
             <w:r>
               <w:rPr>
                 <w:rStyle w:val="Hyperlink"/>
@@ -611,7 +754,7 @@
                 <w:noProof/>
                 <w:webHidden/>
               </w:rPr>
-              <w:instrText xml:space="preserve"> PAGEREF _Toc169598764 \h </w:instrText>
+              <w:instrText xml:space="preserve"> PAGEREF _Toc179302995 \h </w:instrText>
             </w:r>
             <w:r>
               <w:rPr>
@@ -651,11 +794,11 @@
             <w:rPr>
               <w:noProof/>
               <w:kern w:val="2"/>
-              <w:lang w:eastAsia="en-US"/>
+              <w:lang w:val="en-IN" w:eastAsia="en-IN"/>
               <w14:ligatures w14:val="standardContextual"/>
             </w:rPr>
           </w:pPr>
-          <w:hyperlink w:anchor="_Toc169598765" w:history="1">
+          <w:hyperlink w:anchor="_Toc179302996" w:history="1">
             <w:r>
               <w:rPr>
                 <w:rStyle w:val="Hyperlink"/>
@@ -684,7 +827,7 @@
                 <w:noProof/>
                 <w:webHidden/>
               </w:rPr>
-              <w:instrText xml:space="preserve"> PAGEREF _Toc169598765 \h </w:instrText>
+              <w:instrText xml:space="preserve"> PAGEREF _Toc179302996 \h </w:instrText>
             </w:r>
             <w:r>
               <w:rPr>
@@ -704,7 +847,7 @@
                 <w:noProof/>
                 <w:webHidden/>
               </w:rPr>
-              <w:t>5</w:t>
+              <w:t>6</w:t>
             </w:r>
             <w:r>
               <w:rPr>
@@ -723,9 +866,12 @@
             </w:tabs>
             <w:rPr>
               <w:noProof/>
+              <w:kern w:val="2"/>
+              <w:lang w:val="en-IN" w:eastAsia="en-IN"/>
+              <w14:ligatures w14:val="standardContextual"/>
             </w:rPr>
           </w:pPr>
-          <w:hyperlink w:anchor="_Toc169598766" w:history="1">
+          <w:hyperlink w:anchor="_Toc179302997" w:history="1">
             <w:r>
               <w:rPr>
                 <w:rStyle w:val="Hyperlink"/>
@@ -752,7 +898,7 @@
                 <w:noProof/>
                 <w:webHidden/>
               </w:rPr>
-              <w:instrText xml:space="preserve"> PAGEREF _Toc169598766 \h </w:instrText>
+              <w:instrText xml:space="preserve"> PAGEREF _Toc179302997 \h </w:instrText>
             </w:r>
             <w:r>
               <w:rPr>
@@ -772,7 +918,7 @@
                 <w:noProof/>
                 <w:webHidden/>
               </w:rPr>
-              <w:t>5</w:t>
+              <w:t>6</w:t>
             </w:r>
             <w:r>
               <w:rPr>
@@ -833,7 +979,7 @@
           <w:rFonts w:ascii="Source Sans Pro" w:eastAsia="Source Sans Pro" w:hAnsi="Source Sans Pro" w:cs="Source Sans Pro"/>
         </w:rPr>
       </w:pPr>
-      <w:bookmarkStart w:id="1" w:name="_Toc169598760"/>
+      <w:bookmarkStart w:id="1" w:name="_Toc179302989"/>
       <w:r>
         <w:rPr>
           <w:rFonts w:ascii="Source Sans Pro" w:eastAsia="Source Sans Pro" w:hAnsi="Source Sans Pro" w:cs="Source Sans Pro"/>
@@ -879,9 +1025,8 @@
           <w:szCs w:val="28"/>
           <w:lang w:eastAsia="en-US"/>
         </w:rPr>
-        <w:t xml:space="preserve"> to exchange data between </w:t>
-      </w:r>
-      <w:proofErr w:type="spellStart"/>
+        <w:t xml:space="preserve"> to exchange data between SystemLink Enterprise</w:t>
+      </w:r>
       <w:r>
         <w:rPr>
           <w:rFonts w:ascii="Source Sans Pro" w:eastAsia="Source Sans Pro" w:hAnsi="Source Sans Pro" w:cs="Source Sans Pro"/>
@@ -889,9 +1034,8 @@
           <w:szCs w:val="28"/>
           <w:lang w:eastAsia="en-US"/>
         </w:rPr>
-        <w:t>SystemLink</w:t>
-      </w:r>
-      <w:proofErr w:type="spellEnd"/>
+        <w:t xml:space="preserve"> (SLE)</w:t>
+      </w:r>
       <w:r>
         <w:rPr>
           <w:rFonts w:ascii="Source Sans Pro" w:eastAsia="Source Sans Pro" w:hAnsi="Source Sans Pro" w:cs="Source Sans Pro"/>
@@ -899,7 +1043,7 @@
           <w:szCs w:val="28"/>
           <w:lang w:eastAsia="en-US"/>
         </w:rPr>
-        <w:t xml:space="preserve"> Enterprise</w:t>
+        <w:t xml:space="preserve"> and NI TestStand without affecting the TestStand</w:t>
       </w:r>
       <w:r>
         <w:rPr>
@@ -908,65 +1052,7 @@
           <w:szCs w:val="28"/>
           <w:lang w:eastAsia="en-US"/>
         </w:rPr>
-        <w:t xml:space="preserve"> (SLE)</w:t>
-      </w:r>
-      <w:r>
-        <w:rPr>
-          <w:rFonts w:ascii="Source Sans Pro" w:eastAsia="Source Sans Pro" w:hAnsi="Source Sans Pro" w:cs="Source Sans Pro"/>
-          <w:sz w:val="28"/>
-          <w:szCs w:val="28"/>
-          <w:lang w:eastAsia="en-US"/>
-        </w:rPr>
-        <w:t xml:space="preserve"> and NI </w:t>
-      </w:r>
-      <w:proofErr w:type="spellStart"/>
-      <w:r>
-        <w:rPr>
-          <w:rFonts w:ascii="Source Sans Pro" w:eastAsia="Source Sans Pro" w:hAnsi="Source Sans Pro" w:cs="Source Sans Pro"/>
-          <w:sz w:val="28"/>
-          <w:szCs w:val="28"/>
-          <w:lang w:eastAsia="en-US"/>
-        </w:rPr>
-        <w:t>TestStand</w:t>
-      </w:r>
-      <w:proofErr w:type="spellEnd"/>
-      <w:r>
-        <w:rPr>
-          <w:rFonts w:ascii="Source Sans Pro" w:eastAsia="Source Sans Pro" w:hAnsi="Source Sans Pro" w:cs="Source Sans Pro"/>
-          <w:sz w:val="28"/>
-          <w:szCs w:val="28"/>
-          <w:lang w:eastAsia="en-US"/>
-        </w:rPr>
-        <w:t xml:space="preserve"> without affecting the </w:t>
-      </w:r>
-      <w:proofErr w:type="spellStart"/>
-      <w:r>
-        <w:rPr>
-          <w:rFonts w:ascii="Source Sans Pro" w:eastAsia="Source Sans Pro" w:hAnsi="Source Sans Pro" w:cs="Source Sans Pro"/>
-          <w:sz w:val="28"/>
-          <w:szCs w:val="28"/>
-          <w:lang w:eastAsia="en-US"/>
-        </w:rPr>
-        <w:t>TestStand</w:t>
-      </w:r>
-      <w:r>
-        <w:rPr>
-          <w:rFonts w:ascii="Source Sans Pro" w:eastAsia="Source Sans Pro" w:hAnsi="Source Sans Pro" w:cs="Source Sans Pro"/>
-          <w:sz w:val="28"/>
-          <w:szCs w:val="28"/>
-          <w:lang w:eastAsia="en-US"/>
-        </w:rPr>
-        <w:t>-SpecificationComplianceManager</w:t>
-      </w:r>
-      <w:proofErr w:type="spellEnd"/>
-      <w:r>
-        <w:rPr>
-          <w:rFonts w:ascii="Source Sans Pro" w:eastAsia="Source Sans Pro" w:hAnsi="Source Sans Pro" w:cs="Source Sans Pro"/>
-          <w:sz w:val="28"/>
-          <w:szCs w:val="28"/>
-          <w:lang w:eastAsia="en-US"/>
-        </w:rPr>
-        <w:t xml:space="preserve"> (SCM)</w:t>
+        <w:t>-SpecificationComplianceManager (SCM)</w:t>
       </w:r>
       <w:r>
         <w:rPr>
@@ -1029,23 +1115,13 @@
       <w:r>
         <w:fldChar w:fldCharType="separate"/>
       </w:r>
-      <w:proofErr w:type="spellStart"/>
       <w:r>
         <w:rPr>
           <w:rFonts w:ascii="Source Sans Pro" w:hAnsi="Source Sans Pro"/>
           <w:color w:val="024021"/>
           <w:u w:val="single"/>
         </w:rPr>
-        <w:t>TestStand</w:t>
-      </w:r>
-      <w:proofErr w:type="spellEnd"/>
-      <w:r>
-        <w:rPr>
-          <w:rFonts w:ascii="Source Sans Pro" w:hAnsi="Source Sans Pro"/>
-          <w:color w:val="024021"/>
-          <w:u w:val="single"/>
-        </w:rPr>
-        <w:t>-SCM Integration</w:t>
+        <w:t>TestStand-SCM Integration</w:t>
       </w:r>
       <w:r>
         <w:rPr>
@@ -1070,7 +1146,7 @@
           <w:spacing w:val="-2"/>
         </w:rPr>
       </w:pPr>
-      <w:bookmarkStart w:id="3" w:name="_Toc169598761"/>
+      <w:bookmarkStart w:id="3" w:name="_Toc179302990"/>
       <w:r>
         <w:rPr>
           <w:rFonts w:ascii="Source Sans Pro" w:eastAsia="Source Sans Pro" w:hAnsi="Source Sans Pro" w:cs="Source Sans Pro"/>
@@ -1210,7 +1286,6 @@
               </w:rPr>
               <w:t xml:space="preserve">NI </w:t>
             </w:r>
-            <w:proofErr w:type="spellStart"/>
             <w:r>
               <w:rPr>
                 <w:sz w:val="28"/>
@@ -1219,7 +1294,6 @@
               </w:rPr>
               <w:t>TestStand</w:t>
             </w:r>
-            <w:proofErr w:type="spellEnd"/>
           </w:p>
         </w:tc>
         <w:tc>
@@ -1362,7 +1436,6 @@
               </w:rPr>
               <w:t xml:space="preserve">NI </w:t>
             </w:r>
-            <w:proofErr w:type="spellStart"/>
             <w:r>
               <w:rPr>
                 <w:rFonts w:ascii="Source Sans Pro" w:eastAsia="Source Sans Pro" w:hAnsi="Source Sans Pro" w:cs="Source Sans Pro"/>
@@ -1370,17 +1443,7 @@
                 <w:szCs w:val="28"/>
                 <w:lang w:eastAsia="en-US"/>
               </w:rPr>
-              <w:t>SystemLink</w:t>
-            </w:r>
-            <w:proofErr w:type="spellEnd"/>
-            <w:r>
-              <w:rPr>
-                <w:rFonts w:ascii="Source Sans Pro" w:eastAsia="Source Sans Pro" w:hAnsi="Source Sans Pro" w:cs="Source Sans Pro"/>
-                <w:sz w:val="28"/>
-                <w:szCs w:val="28"/>
-                <w:lang w:eastAsia="en-US"/>
-              </w:rPr>
-              <w:t xml:space="preserve"> Client</w:t>
+              <w:t>SystemLink Client</w:t>
             </w:r>
           </w:p>
         </w:tc>
@@ -1452,13 +1515,54 @@
     </w:tbl>
     <w:p>
       <w:pPr>
+        <w:pStyle w:val="Heading3"/>
+      </w:pPr>
+      <w:bookmarkStart w:id="4" w:name="_Toc179302991"/>
+      <w:r>
+        <w:t>Note:</w:t>
+      </w:r>
+      <w:bookmarkEnd w:id="4"/>
+    </w:p>
+    <w:p>
+      <w:pPr>
+        <w:rPr>
+          <w:lang w:val="en-IN" w:eastAsia="en-US"/>
+        </w:rPr>
+      </w:pPr>
+      <w:r>
+        <w:rPr>
+          <w:lang w:val="en-IN" w:eastAsia="en-US"/>
+        </w:rPr>
+        <w:t>E</w:t>
+      </w:r>
+      <w:r>
+        <w:rPr>
+          <w:lang w:val="en-IN" w:eastAsia="en-US"/>
+        </w:rPr>
+        <w:t>nsure to select the NI SystemLink Python 3.8 SDK during</w:t>
+      </w:r>
+      <w:r>
+        <w:rPr>
+          <w:lang w:val="en-IN" w:eastAsia="en-US"/>
+        </w:rPr>
+        <w:t xml:space="preserve"> the</w:t>
+      </w:r>
+      <w:r>
+        <w:rPr>
+          <w:lang w:val="en-IN" w:eastAsia="en-US"/>
+        </w:rPr>
+        <w:t xml:space="preserve"> installation of NI SystemLink Client.</w:t>
+      </w:r>
+    </w:p>
+    <w:p>
+      <w:pPr>
         <w:pStyle w:val="Heading1"/>
         <w:rPr>
           <w:rFonts w:ascii="Source Sans Pro" w:eastAsia="Source Sans Pro" w:hAnsi="Source Sans Pro" w:cs="Source Sans Pro"/>
           <w:spacing w:val="-2"/>
         </w:rPr>
       </w:pPr>
-      <w:bookmarkStart w:id="4" w:name="_Toc169598762"/>
+      <w:bookmarkStart w:id="5" w:name="_Toc179302992"/>
       <w:r>
         <w:rPr>
           <w:rFonts w:ascii="Source Sans Pro" w:eastAsia="Source Sans Pro" w:hAnsi="Source Sans Pro" w:cs="Source Sans Pro"/>
@@ -1466,7 +1570,7 @@
         </w:rPr>
         <w:t>Installation</w:t>
       </w:r>
-      <w:bookmarkEnd w:id="4"/>
+      <w:bookmarkEnd w:id="5"/>
     </w:p>
     <w:p>
       <w:pPr>
@@ -1513,27 +1617,7 @@
           <w:szCs w:val="28"/>
           <w:lang w:eastAsia="en-US"/>
         </w:rPr>
-        <w:t xml:space="preserve">Run the below command to install the </w:t>
-      </w:r>
-      <w:proofErr w:type="spellStart"/>
-      <w:r>
-        <w:rPr>
-          <w:rFonts w:ascii="Source Sans Pro" w:eastAsia="Source Sans Pro" w:hAnsi="Source Sans Pro" w:cs="Source Sans Pro"/>
-          <w:sz w:val="28"/>
-          <w:szCs w:val="28"/>
-          <w:lang w:eastAsia="en-US"/>
-        </w:rPr>
-        <w:t>whl</w:t>
-      </w:r>
-      <w:proofErr w:type="spellEnd"/>
-      <w:r>
-        <w:rPr>
-          <w:rFonts w:ascii="Source Sans Pro" w:eastAsia="Source Sans Pro" w:hAnsi="Source Sans Pro" w:cs="Source Sans Pro"/>
-          <w:sz w:val="28"/>
-          <w:szCs w:val="28"/>
-          <w:lang w:eastAsia="en-US"/>
-        </w:rPr>
-        <w:t xml:space="preserve"> file,</w:t>
+        <w:t>Run the below command to install the whl file,</w:t>
       </w:r>
     </w:p>
     <w:p>
@@ -1598,39 +1682,30 @@
     </w:p>
     <w:p>
       <w:pPr>
-        <w:widowControl w:val="0"/>
-        <w:autoSpaceDE w:val="0"/>
-        <w:autoSpaceDN w:val="0"/>
-        <w:spacing w:before="162" w:after="0" w:line="240" w:lineRule="auto"/>
+        <w:pStyle w:val="Heading3"/>
         <w:rPr>
           <w:rStyle w:val="SubtleEmphasis"/>
           <w:rFonts w:ascii="Source Sans Pro" w:eastAsia="Source Sans Pro" w:hAnsi="Source Sans Pro" w:cs="Source Sans Pro"/>
           <w:i w:val="0"/>
           <w:iCs w:val="0"/>
           <w:color w:val="024021"/>
-          <w:sz w:val="28"/>
-          <w:szCs w:val="28"/>
           <w:u w:val="single" w:color="024021"/>
         </w:rPr>
       </w:pPr>
-      <w:r>
-        <w:rPr>
-          <w:rFonts w:ascii="Source Sans Pro" w:eastAsia="Source Sans Pro" w:hAnsi="Source Sans Pro" w:cs="Source Sans Pro"/>
-          <w:sz w:val="28"/>
-          <w:szCs w:val="28"/>
+      <w:bookmarkStart w:id="6" w:name="_Toc179302993"/>
+      <w:r>
+        <w:rPr>
           <w:lang w:eastAsia="en-US"/>
         </w:rPr>
         <w:t>Note</w:t>
       </w:r>
       <w:r>
         <w:rPr>
-          <w:rFonts w:ascii="Source Sans Pro" w:eastAsia="Source Sans Pro" w:hAnsi="Source Sans Pro" w:cs="Source Sans Pro"/>
-          <w:sz w:val="28"/>
-          <w:szCs w:val="28"/>
           <w:lang w:eastAsia="en-US"/>
         </w:rPr>
         <w:t>:</w:t>
       </w:r>
+      <w:bookmarkEnd w:id="6"/>
     </w:p>
     <w:p>
       <w:pPr>
@@ -1646,23 +1721,45 @@
     </w:p>
     <w:p>
       <w:pPr>
+        <w:rPr>
+          <w:rFonts w:ascii="Source Sans Pro" w:eastAsia="Source Sans Pro" w:hAnsi="Source Sans Pro" w:cs="Source Sans Pro"/>
+          <w:color w:val="024021"/>
+          <w:spacing w:val="-2"/>
+          <w:sz w:val="50"/>
+          <w:szCs w:val="50"/>
+          <w:lang w:eastAsia="en-US"/>
+        </w:rPr>
+      </w:pPr>
+      <w:bookmarkStart w:id="7" w:name="_How_to_run?"/>
+      <w:bookmarkEnd w:id="7"/>
+      <w:r>
+        <w:rPr>
+          <w:rFonts w:ascii="Source Sans Pro" w:eastAsia="Source Sans Pro" w:hAnsi="Source Sans Pro" w:cs="Source Sans Pro"/>
+          <w:spacing w:val="-2"/>
+        </w:rPr>
+        <w:br w:type="page"/>
+      </w:r>
+    </w:p>
+    <w:p>
+      <w:pPr>
         <w:pStyle w:val="Heading1"/>
         <w:rPr>
           <w:rFonts w:ascii="Source Sans Pro" w:eastAsia="Source Sans Pro" w:hAnsi="Source Sans Pro" w:cs="Source Sans Pro"/>
           <w:spacing w:val="-2"/>
         </w:rPr>
       </w:pPr>
-      <w:bookmarkStart w:id="5" w:name="_How_to_run?"/>
-      <w:bookmarkStart w:id="6" w:name="_Toc169598763"/>
-      <w:bookmarkEnd w:id="5"/>
+      <w:bookmarkStart w:id="8" w:name="_How_to_run?_1"/>
+      <w:bookmarkStart w:id="9" w:name="_Toc179302994"/>
+      <w:bookmarkEnd w:id="8"/>
       <w:r>
         <w:rPr>
           <w:rFonts w:ascii="Source Sans Pro" w:eastAsia="Source Sans Pro" w:hAnsi="Source Sans Pro" w:cs="Source Sans Pro"/>
           <w:spacing w:val="-2"/>
         </w:rPr>
+        <w:lastRenderedPageBreak/>
         <w:t>How to run?</w:t>
       </w:r>
-      <w:bookmarkEnd w:id="6"/>
+      <w:bookmarkEnd w:id="9"/>
     </w:p>
     <w:p>
       <w:pPr>
@@ -1702,23 +1799,13 @@
         </w:rPr>
         <w:t xml:space="preserve"> available in the </w:t>
       </w:r>
-      <w:proofErr w:type="spellStart"/>
       <w:r>
         <w:rPr>
           <w:b/>
           <w:bCs/>
           <w:lang w:eastAsia="en-US"/>
         </w:rPr>
-        <w:t>batch_files</w:t>
-      </w:r>
-      <w:proofErr w:type="spellEnd"/>
-      <w:r>
-        <w:rPr>
-          <w:b/>
-          <w:bCs/>
-          <w:lang w:eastAsia="en-US"/>
-        </w:rPr>
-        <w:t>/</w:t>
+        <w:t>batch_files/</w:t>
       </w:r>
       <w:r>
         <w:rPr>
@@ -1870,20 +1957,8 @@
           <w:iCs/>
           <w:lang w:eastAsia="en-US"/>
         </w:rPr>
-        <w:lastRenderedPageBreak/>
-        <w:t xml:space="preserve">"C:\Program Files\National Instruments\Shared\Skyline\Python\3.8\python.exe" -m </w:t>
-      </w:r>
-      <w:proofErr w:type="spellStart"/>
-      <w:r>
-        <w:rPr>
-          <w:rFonts w:ascii="Source Sans Pro" w:eastAsia="Source Sans Pro" w:hAnsi="Source Sans Pro" w:cs="Source Sans Pro"/>
-          <w:i/>
-          <w:iCs/>
-          <w:lang w:eastAsia="en-US"/>
-        </w:rPr>
-        <w:t>ni_spec_server_proxy</w:t>
-      </w:r>
-      <w:proofErr w:type="spellEnd"/>
+        <w:t>"C:\Program Files\National Instruments\Shared\Skyline\Python\3.8\python.exe" -m ni_spec_server_proxy</w:t>
+      </w:r>
     </w:p>
     <w:p>
       <w:pPr>
@@ -1893,8 +1968,8 @@
           <w:spacing w:val="-2"/>
         </w:rPr>
       </w:pPr>
-      <w:bookmarkStart w:id="7" w:name="_Toc162019588"/>
-      <w:bookmarkStart w:id="8" w:name="_Toc169598764"/>
+      <w:bookmarkStart w:id="10" w:name="_Toc162019588"/>
+      <w:bookmarkStart w:id="11" w:name="_Toc179302995"/>
       <w:r>
         <w:rPr>
           <w:rFonts w:ascii="Source Sans Pro" w:eastAsia="Source Sans Pro" w:hAnsi="Source Sans Pro" w:cs="Source Sans Pro"/>
@@ -1914,33 +1989,24 @@
           <w:rFonts w:ascii="Source Sans Pro" w:eastAsia="Source Sans Pro" w:hAnsi="Source Sans Pro" w:cs="Source Sans Pro"/>
           <w:spacing w:val="-2"/>
         </w:rPr>
-        <w:t xml:space="preserve"> </w:t>
-      </w:r>
-      <w:proofErr w:type="spellStart"/>
+        <w:t xml:space="preserve"> TestStand</w:t>
+      </w:r>
       <w:r>
         <w:rPr>
           <w:rFonts w:ascii="Source Sans Pro" w:eastAsia="Source Sans Pro" w:hAnsi="Source Sans Pro" w:cs="Source Sans Pro"/>
           <w:spacing w:val="-2"/>
         </w:rPr>
-        <w:t>TestStand</w:t>
-      </w:r>
-      <w:proofErr w:type="spellEnd"/>
+        <w:t xml:space="preserve"> with SLE</w:t>
+      </w:r>
       <w:r>
         <w:rPr>
           <w:rFonts w:ascii="Source Sans Pro" w:eastAsia="Source Sans Pro" w:hAnsi="Source Sans Pro" w:cs="Source Sans Pro"/>
           <w:spacing w:val="-2"/>
         </w:rPr>
-        <w:t xml:space="preserve"> with SLE</w:t>
-      </w:r>
-      <w:r>
-        <w:rPr>
-          <w:rFonts w:ascii="Source Sans Pro" w:eastAsia="Source Sans Pro" w:hAnsi="Source Sans Pro" w:cs="Source Sans Pro"/>
-          <w:spacing w:val="-2"/>
-        </w:rPr>
         <w:t>?</w:t>
       </w:r>
-      <w:bookmarkEnd w:id="7"/>
-      <w:bookmarkEnd w:id="8"/>
+      <w:bookmarkEnd w:id="10"/>
+      <w:bookmarkEnd w:id="11"/>
     </w:p>
     <w:p>
       <w:pPr>
@@ -1956,7 +2022,7 @@
           <w:lang w:eastAsia="en-US"/>
         </w:rPr>
       </w:pPr>
-      <w:bookmarkStart w:id="9" w:name="_Toc162019589"/>
+      <w:bookmarkStart w:id="12" w:name="_Toc162019589"/>
       <w:r>
         <w:rPr>
           <w:rFonts w:ascii="Source Sans Pro" w:eastAsia="Source Sans Pro" w:hAnsi="Source Sans Pro" w:cs="Source Sans Pro"/>
@@ -1964,47 +2030,7 @@
           <w:szCs w:val="28"/>
           <w:lang w:eastAsia="en-US"/>
         </w:rPr>
-        <w:t xml:space="preserve">Launch NI </w:t>
-      </w:r>
-      <w:proofErr w:type="spellStart"/>
-      <w:r>
-        <w:rPr>
-          <w:rFonts w:ascii="Source Sans Pro" w:eastAsia="Source Sans Pro" w:hAnsi="Source Sans Pro" w:cs="Source Sans Pro"/>
-          <w:sz w:val="28"/>
-          <w:szCs w:val="28"/>
-          <w:lang w:eastAsia="en-US"/>
-        </w:rPr>
-        <w:t>SystemLink</w:t>
-      </w:r>
-      <w:proofErr w:type="spellEnd"/>
-      <w:r>
-        <w:rPr>
-          <w:rFonts w:ascii="Source Sans Pro" w:eastAsia="Source Sans Pro" w:hAnsi="Source Sans Pro" w:cs="Source Sans Pro"/>
-          <w:sz w:val="28"/>
-          <w:szCs w:val="28"/>
-          <w:lang w:eastAsia="en-US"/>
-        </w:rPr>
-        <w:t xml:space="preserve"> Client and connect to </w:t>
-      </w:r>
-      <w:proofErr w:type="spellStart"/>
-      <w:r>
-        <w:rPr>
-          <w:rFonts w:ascii="Source Sans Pro" w:eastAsia="Source Sans Pro" w:hAnsi="Source Sans Pro" w:cs="Source Sans Pro"/>
-          <w:sz w:val="28"/>
-          <w:szCs w:val="28"/>
-          <w:lang w:eastAsia="en-US"/>
-        </w:rPr>
-        <w:t>SystemLink</w:t>
-      </w:r>
-      <w:proofErr w:type="spellEnd"/>
-      <w:r>
-        <w:rPr>
-          <w:rFonts w:ascii="Source Sans Pro" w:eastAsia="Source Sans Pro" w:hAnsi="Source Sans Pro" w:cs="Source Sans Pro"/>
-          <w:sz w:val="28"/>
-          <w:szCs w:val="28"/>
-          <w:lang w:eastAsia="en-US"/>
-        </w:rPr>
-        <w:t xml:space="preserve"> Enterprise </w:t>
+        <w:t xml:space="preserve">Launch NI SystemLink Client and connect to SystemLink Enterprise </w:t>
       </w:r>
       <w:r>
         <w:rPr>
@@ -2033,7 +2059,27 @@
             <w:szCs w:val="28"/>
             <w:lang w:eastAsia="en-US"/>
           </w:rPr>
-          <w:t>instructions</w:t>
+          <w:t>instruc</w:t>
+        </w:r>
+        <w:r>
+          <w:rPr>
+            <w:rStyle w:val="Hyperlink"/>
+            <w:rFonts w:ascii="Source Sans Pro" w:eastAsia="Source Sans Pro" w:hAnsi="Source Sans Pro" w:cs="Source Sans Pro"/>
+            <w:sz w:val="28"/>
+            <w:szCs w:val="28"/>
+            <w:lang w:eastAsia="en-US"/>
+          </w:rPr>
+          <w:t>t</w:t>
+        </w:r>
+        <w:r>
+          <w:rPr>
+            <w:rStyle w:val="Hyperlink"/>
+            <w:rFonts w:ascii="Source Sans Pro" w:eastAsia="Source Sans Pro" w:hAnsi="Source Sans Pro" w:cs="Source Sans Pro"/>
+            <w:sz w:val="28"/>
+            <w:szCs w:val="28"/>
+            <w:lang w:eastAsia="en-US"/>
+          </w:rPr>
+          <w:t>ions</w:t>
         </w:r>
       </w:hyperlink>
       <w:r>
@@ -2103,9 +2149,8 @@
           <w:szCs w:val="28"/>
           <w:lang w:eastAsia="en-US"/>
         </w:rPr>
-        <w:t xml:space="preserve"> API key in the </w:t>
-      </w:r>
-      <w:proofErr w:type="spellStart"/>
+        <w:t xml:space="preserve"> API key in the master.json file </w:t>
+      </w:r>
       <w:r>
         <w:rPr>
           <w:rFonts w:ascii="Source Sans Pro" w:eastAsia="Source Sans Pro" w:hAnsi="Source Sans Pro" w:cs="Source Sans Pro"/>
@@ -2113,9 +2158,8 @@
           <w:szCs w:val="28"/>
           <w:lang w:eastAsia="en-US"/>
         </w:rPr>
-        <w:t>master.json</w:t>
-      </w:r>
-      <w:proofErr w:type="spellEnd"/>
+        <w:t>at</w:t>
+      </w:r>
       <w:r>
         <w:rPr>
           <w:rFonts w:ascii="Source Sans Pro" w:eastAsia="Source Sans Pro" w:hAnsi="Source Sans Pro" w:cs="Source Sans Pro"/>
@@ -2123,24 +2167,6 @@
           <w:szCs w:val="28"/>
           <w:lang w:eastAsia="en-US"/>
         </w:rPr>
-        <w:t xml:space="preserve"> file </w:t>
-      </w:r>
-      <w:r>
-        <w:rPr>
-          <w:rFonts w:ascii="Source Sans Pro" w:eastAsia="Source Sans Pro" w:hAnsi="Source Sans Pro" w:cs="Source Sans Pro"/>
-          <w:sz w:val="28"/>
-          <w:szCs w:val="28"/>
-          <w:lang w:eastAsia="en-US"/>
-        </w:rPr>
-        <w:t>at</w:t>
-      </w:r>
-      <w:r>
-        <w:rPr>
-          <w:rFonts w:ascii="Source Sans Pro" w:eastAsia="Source Sans Pro" w:hAnsi="Source Sans Pro" w:cs="Source Sans Pro"/>
-          <w:sz w:val="28"/>
-          <w:szCs w:val="28"/>
-          <w:lang w:eastAsia="en-US"/>
-        </w:rPr>
         <w:t xml:space="preserve"> - </w:t>
       </w:r>
       <w:r>
@@ -2150,39 +2176,8 @@
           <w:iCs/>
           <w:lang w:eastAsia="en-US"/>
         </w:rPr>
-        <w:t>"C:\ProgramData\National Instruments\Skyline\</w:t>
-      </w:r>
-      <w:proofErr w:type="spellStart"/>
-      <w:r>
-        <w:rPr>
-          <w:rFonts w:ascii="Source Sans Pro" w:eastAsia="Source Sans Pro" w:hAnsi="Source Sans Pro" w:cs="Source Sans Pro"/>
-          <w:i/>
-          <w:iCs/>
-          <w:lang w:eastAsia="en-US"/>
-        </w:rPr>
-        <w:t>HttpConfigurations</w:t>
-      </w:r>
-      <w:proofErr w:type="spellEnd"/>
-      <w:r>
-        <w:rPr>
-          <w:rFonts w:ascii="Source Sans Pro" w:eastAsia="Source Sans Pro" w:hAnsi="Source Sans Pro" w:cs="Source Sans Pro"/>
-          <w:i/>
-          <w:iCs/>
-          <w:lang w:eastAsia="en-US"/>
-        </w:rPr>
-        <w:t>\</w:t>
-      </w:r>
-      <w:proofErr w:type="spellStart"/>
-      <w:r>
-        <w:rPr>
-          <w:rFonts w:ascii="Source Sans Pro" w:eastAsia="Source Sans Pro" w:hAnsi="Source Sans Pro" w:cs="Source Sans Pro"/>
-          <w:i/>
-          <w:iCs/>
-          <w:lang w:eastAsia="en-US"/>
-        </w:rPr>
-        <w:t>http_master.json</w:t>
-      </w:r>
-      <w:proofErr w:type="spellEnd"/>
+        <w:t>"C:\ProgramData\National Instruments\Skyline\HttpConfigurations\http_master.json</w:t>
+      </w:r>
       <w:r>
         <w:rPr>
           <w:rFonts w:ascii="Source Sans Pro" w:eastAsia="Source Sans Pro" w:hAnsi="Source Sans Pro" w:cs="Source Sans Pro"/>
@@ -2278,7 +2273,7 @@
         </w:rPr>
         <w:t xml:space="preserve">Run the NI Spec Server Proxy. Refer to </w:t>
       </w:r>
-      <w:hyperlink w:anchor="_How_to_run?">
+      <w:hyperlink w:anchor="_How_to_run?_1">
         <w:r>
           <w:rPr>
             <w:rStyle w:val="Hyperlink"/>
@@ -2312,19 +2307,8 @@
           <w:szCs w:val="28"/>
           <w:lang w:eastAsia="en-US"/>
         </w:rPr>
-        <w:t xml:space="preserve">Open NI </w:t>
-      </w:r>
-      <w:proofErr w:type="spellStart"/>
-      <w:r>
-        <w:rPr>
-          <w:rFonts w:ascii="Source Sans Pro" w:eastAsia="Source Sans Pro" w:hAnsi="Source Sans Pro" w:cs="Source Sans Pro"/>
-          <w:sz w:val="28"/>
-          <w:szCs w:val="28"/>
-          <w:lang w:eastAsia="en-US"/>
-        </w:rPr>
-        <w:t>TestStand</w:t>
-      </w:r>
-      <w:proofErr w:type="spellEnd"/>
+        <w:t>Open NI TestStand</w:t>
+      </w:r>
       <w:r>
         <w:rPr>
           <w:rFonts w:ascii="Source Sans Pro" w:eastAsia="Source Sans Pro" w:hAnsi="Source Sans Pro" w:cs="Source Sans Pro"/>
@@ -2350,27 +2334,7 @@
           <w:szCs w:val="28"/>
           <w:lang w:eastAsia="en-US"/>
         </w:rPr>
-        <w:t xml:space="preserve">To import product specifications from an SLE server into </w:t>
-      </w:r>
-      <w:proofErr w:type="spellStart"/>
-      <w:r>
-        <w:rPr>
-          <w:rFonts w:ascii="Source Sans Pro" w:eastAsia="Source Sans Pro" w:hAnsi="Source Sans Pro" w:cs="Source Sans Pro"/>
-          <w:sz w:val="28"/>
-          <w:szCs w:val="28"/>
-          <w:lang w:eastAsia="en-US"/>
-        </w:rPr>
-        <w:t>TestStand</w:t>
-      </w:r>
-      <w:proofErr w:type="spellEnd"/>
-      <w:r>
-        <w:rPr>
-          <w:rFonts w:ascii="Source Sans Pro" w:eastAsia="Source Sans Pro" w:hAnsi="Source Sans Pro" w:cs="Source Sans Pro"/>
-          <w:sz w:val="28"/>
-          <w:szCs w:val="28"/>
-          <w:lang w:eastAsia="en-US"/>
-        </w:rPr>
-        <w:t>,</w:t>
+        <w:t>To import product specifications from an SLE server into TestStand,</w:t>
       </w:r>
       <w:r>
         <w:t xml:space="preserve"> </w:t>
@@ -2404,7 +2368,6 @@
         </w:rPr>
         <w:t xml:space="preserve"> from the </w:t>
       </w:r>
-      <w:proofErr w:type="spellStart"/>
       <w:r>
         <w:rPr>
           <w:rFonts w:ascii="Source Sans Pro" w:eastAsia="Source Sans Pro" w:hAnsi="Source Sans Pro" w:cs="Source Sans Pro"/>
@@ -2412,17 +2375,8 @@
           <w:szCs w:val="28"/>
           <w:lang w:eastAsia="en-US"/>
         </w:rPr>
-        <w:t>TestStand</w:t>
-      </w:r>
-      <w:proofErr w:type="spellEnd"/>
-      <w:r>
-        <w:rPr>
-          <w:rFonts w:ascii="Source Sans Pro" w:eastAsia="Source Sans Pro" w:hAnsi="Source Sans Pro" w:cs="Source Sans Pro"/>
-          <w:sz w:val="28"/>
-          <w:szCs w:val="28"/>
-          <w:lang w:eastAsia="en-US"/>
-        </w:rPr>
-        <w:t xml:space="preserve"> Sequence Editor menu bar.</w:t>
+        <w:lastRenderedPageBreak/>
+        <w:t>TestStand Sequence Editor menu bar.</w:t>
       </w:r>
       <w:r>
         <w:rPr>
@@ -2559,7 +2513,40 @@
           <w:szCs w:val="28"/>
           <w:lang w:eastAsia="en-US"/>
         </w:rPr>
-        <w:t>http://localhost:8000</w:t>
+        <w:t>http://localhost:</w:t>
+      </w:r>
+      <w:r>
+        <w:rPr>
+          <w:rFonts w:ascii="Source Sans Pro" w:eastAsia="Source Sans Pro" w:hAnsi="Source Sans Pro" w:cs="Source Sans Pro"/>
+          <w:i/>
+          <w:iCs/>
+          <w:sz w:val="28"/>
+          <w:szCs w:val="28"/>
+          <w:lang w:eastAsia="en-US"/>
+        </w:rPr>
+        <w:t>5</w:t>
+      </w:r>
+      <w:r>
+        <w:rPr>
+          <w:rFonts w:ascii="Source Sans Pro" w:eastAsia="Source Sans Pro" w:hAnsi="Source Sans Pro" w:cs="Source Sans Pro"/>
+          <w:i/>
+          <w:iCs/>
+          <w:sz w:val="28"/>
+          <w:szCs w:val="28"/>
+          <w:lang w:eastAsia="en-US"/>
+        </w:rPr>
+        <w:t>000</w:t>
+      </w:r>
+      <w:r>
+        <w:rPr>
+          <w:rFonts w:ascii="Source Sans Pro" w:eastAsia="Source Sans Pro" w:hAnsi="Source Sans Pro" w:cs="Source Sans Pro"/>
+          <w:i/>
+          <w:iCs/>
+          <w:sz w:val="28"/>
+          <w:szCs w:val="28"/>
+          <w:lang w:eastAsia="en-US"/>
+        </w:rPr>
+        <w:t>0</w:t>
       </w:r>
     </w:p>
     <w:p>
@@ -2614,12 +2601,11 @@
         <w:rPr>
           <w:noProof/>
         </w:rPr>
-        <w:lastRenderedPageBreak/>
         <w:drawing>
-          <wp:inline distT="0" distB="0" distL="0" distR="0" wp14:anchorId="44067BBE" wp14:editId="3EEF803F">
-            <wp:extent cx="4848225" cy="3239920"/>
-            <wp:effectExtent l="19050" t="19050" r="9525" b="17780"/>
-            <wp:docPr id="1772564719" name="Picture 1772564719"/>
+          <wp:inline distT="0" distB="0" distL="0" distR="0" wp14:anchorId="096540A0" wp14:editId="61496140">
+            <wp:extent cx="5250180" cy="3471513"/>
+            <wp:effectExtent l="0" t="0" r="7620" b="0"/>
+            <wp:docPr id="553203187" name="Picture 1" descr="A screenshot of a computer&#10;&#10;Description automatically generated"/>
             <wp:cNvGraphicFramePr>
               <a:graphicFrameLocks xmlns:a="http://schemas.openxmlformats.org/drawingml/2006/main" noChangeAspect="1"/>
             </wp:cNvGraphicFramePr>
@@ -2627,17 +2613,11 @@
               <a:graphicData uri="http://schemas.openxmlformats.org/drawingml/2006/picture">
                 <pic:pic xmlns:pic="http://schemas.openxmlformats.org/drawingml/2006/picture">
                   <pic:nvPicPr>
-                    <pic:cNvPr id="0" name=""/>
+                    <pic:cNvPr id="553203187" name="Picture 1" descr="A screenshot of a computer&#10;&#10;Description automatically generated"/>
                     <pic:cNvPicPr/>
                   </pic:nvPicPr>
                   <pic:blipFill>
-                    <a:blip r:embed="rId16">
-                      <a:extLst>
-                        <a:ext uri="{28A0092B-C50C-407E-A947-70E740481C1C}">
-                          <a14:useLocalDpi xmlns:a14="http://schemas.microsoft.com/office/drawing/2010/main" val="0"/>
-                        </a:ext>
-                      </a:extLst>
-                    </a:blip>
+                    <a:blip r:embed="rId16"/>
                     <a:stretch>
                       <a:fillRect/>
                     </a:stretch>
@@ -2645,16 +2625,11 @@
                   <pic:spPr>
                     <a:xfrm>
                       <a:off x="0" y="0"/>
-                      <a:ext cx="4848225" cy="3239920"/>
+                      <a:ext cx="5264978" cy="3481298"/>
                     </a:xfrm>
                     <a:prstGeom prst="rect">
                       <a:avLst/>
                     </a:prstGeom>
-                    <a:ln>
-                      <a:solidFill>
-                        <a:schemeClr val="tx1"/>
-                      </a:solidFill>
-                    </a:ln>
                   </pic:spPr>
                 </pic:pic>
               </a:graphicData>
@@ -2730,7 +2705,6 @@
         </w:rPr>
         <w:t xml:space="preserve">Once the server is connected, the Product drop-down lists the </w:t>
       </w:r>
-      <w:proofErr w:type="spellStart"/>
       <w:r>
         <w:rPr>
           <w:rFonts w:ascii="Source Sans Pro" w:eastAsia="Source Sans Pro" w:hAnsi="Source Sans Pro" w:cs="Source Sans Pro"/>
@@ -2742,7 +2716,6 @@
         </w:rPr>
         <w:t>PartNumber</w:t>
       </w:r>
-      <w:proofErr w:type="spellEnd"/>
       <w:r>
         <w:rPr>
           <w:rFonts w:ascii="Source Sans Pro" w:eastAsia="Source Sans Pro" w:hAnsi="Source Sans Pro" w:cs="Source Sans Pro"/>
@@ -2774,27 +2747,8 @@
           <w:szCs w:val="28"/>
           <w:lang w:eastAsia="en-US"/>
         </w:rPr>
-        <w:t xml:space="preserve">Select a </w:t>
-      </w:r>
-      <w:proofErr w:type="spellStart"/>
-      <w:r>
-        <w:rPr>
-          <w:rFonts w:ascii="Source Sans Pro" w:eastAsia="Source Sans Pro" w:hAnsi="Source Sans Pro" w:cs="Source Sans Pro"/>
-          <w:sz w:val="28"/>
-          <w:szCs w:val="28"/>
-          <w:lang w:eastAsia="en-US"/>
-        </w:rPr>
-        <w:t>PartNumber</w:t>
-      </w:r>
-      <w:proofErr w:type="spellEnd"/>
-      <w:r>
-        <w:rPr>
-          <w:rFonts w:ascii="Source Sans Pro" w:eastAsia="Source Sans Pro" w:hAnsi="Source Sans Pro" w:cs="Source Sans Pro"/>
-          <w:sz w:val="28"/>
-          <w:szCs w:val="28"/>
-          <w:lang w:eastAsia="en-US"/>
-        </w:rPr>
-        <w:t xml:space="preserve"> and select the categories to import the specifications.</w:t>
+        <w:lastRenderedPageBreak/>
+        <w:t>Select a PartNumber and select the categories to import the specifications.</w:t>
       </w:r>
     </w:p>
     <w:p>
@@ -2845,9 +2799,8 @@
           <w:szCs w:val="28"/>
           <w:lang w:eastAsia="en-US"/>
         </w:rPr>
-        <w:t xml:space="preserve"> </w:t>
-      </w:r>
-      <w:proofErr w:type="spellStart"/>
+        <w:t xml:space="preserve"> FileGlobals.</w:t>
+      </w:r>
       <w:r>
         <w:rPr>
           <w:rFonts w:ascii="Source Sans Pro" w:eastAsia="Source Sans Pro" w:hAnsi="Source Sans Pro" w:cs="Source Sans Pro"/>
@@ -2855,7 +2808,7 @@
           <w:szCs w:val="28"/>
           <w:lang w:eastAsia="en-US"/>
         </w:rPr>
-        <w:t>FileGlobals.</w:t>
+        <w:t>SCM_Specifications</w:t>
       </w:r>
       <w:r>
         <w:rPr>
@@ -2864,9 +2817,8 @@
           <w:szCs w:val="28"/>
           <w:lang w:eastAsia="en-US"/>
         </w:rPr>
-        <w:t>SCM_Specifications</w:t>
-      </w:r>
-      <w:proofErr w:type="spellEnd"/>
+        <w:t xml:space="preserve"> </w:t>
+      </w:r>
       <w:r>
         <w:rPr>
           <w:rFonts w:ascii="Source Sans Pro" w:eastAsia="Source Sans Pro" w:hAnsi="Source Sans Pro" w:cs="Source Sans Pro"/>
@@ -2874,7 +2826,7 @@
           <w:szCs w:val="28"/>
           <w:lang w:eastAsia="en-US"/>
         </w:rPr>
-        <w:t xml:space="preserve"> </w:t>
+        <w:t xml:space="preserve">in the Test Sequence for Test Automation and measurement data logging with test conditions </w:t>
       </w:r>
       <w:r>
         <w:rPr>
@@ -2883,7 +2835,7 @@
           <w:szCs w:val="28"/>
           <w:lang w:eastAsia="en-US"/>
         </w:rPr>
-        <w:t xml:space="preserve">in the Test Sequence for Test Automation and measurement data logging with test conditions </w:t>
+        <w:t>using the TestStand SCM Integration Workflow</w:t>
       </w:r>
       <w:r>
         <w:rPr>
@@ -2892,100 +2844,40 @@
           <w:szCs w:val="28"/>
           <w:lang w:eastAsia="en-US"/>
         </w:rPr>
-        <w:t xml:space="preserve">using the </w:t>
-      </w:r>
-      <w:proofErr w:type="spellStart"/>
-      <w:r>
-        <w:rPr>
-          <w:rFonts w:ascii="Source Sans Pro" w:eastAsia="Source Sans Pro" w:hAnsi="Source Sans Pro" w:cs="Source Sans Pro"/>
-          <w:sz w:val="28"/>
-          <w:szCs w:val="28"/>
-          <w:lang w:eastAsia="en-US"/>
-        </w:rPr>
-        <w:t>TestStand</w:t>
-      </w:r>
-      <w:proofErr w:type="spellEnd"/>
-      <w:r>
-        <w:rPr>
-          <w:rFonts w:ascii="Source Sans Pro" w:eastAsia="Source Sans Pro" w:hAnsi="Source Sans Pro" w:cs="Source Sans Pro"/>
-          <w:sz w:val="28"/>
-          <w:szCs w:val="28"/>
-          <w:lang w:eastAsia="en-US"/>
-        </w:rPr>
-        <w:t xml:space="preserve"> SCM Integration Workflow</w:t>
-      </w:r>
-      <w:r>
-        <w:rPr>
-          <w:rFonts w:ascii="Source Sans Pro" w:eastAsia="Source Sans Pro" w:hAnsi="Source Sans Pro" w:cs="Source Sans Pro"/>
-          <w:sz w:val="28"/>
-          <w:szCs w:val="28"/>
-          <w:lang w:eastAsia="en-US"/>
-        </w:rPr>
         <w:t>.</w:t>
       </w:r>
-      <w:bookmarkEnd w:id="9"/>
+      <w:bookmarkEnd w:id="12"/>
     </w:p>
     <w:p>
       <w:pPr>
         <w:rPr>
-          <w:rFonts w:ascii="Source Sans Pro" w:eastAsia="Source Sans Pro" w:hAnsi="Source Sans Pro" w:cs="Source Sans Pro"/>
-          <w:sz w:val="28"/>
-          <w:szCs w:val="28"/>
-          <w:lang w:eastAsia="en-US"/>
-        </w:rPr>
-      </w:pPr>
+          <w:rFonts w:asciiTheme="majorHAnsi" w:eastAsiaTheme="majorEastAsia" w:hAnsiTheme="majorHAnsi" w:cstheme="majorBidi"/>
+          <w:color w:val="024021"/>
+          <w:sz w:val="50"/>
+          <w:szCs w:val="50"/>
+          <w:lang w:eastAsia="en-US"/>
+        </w:rPr>
+      </w:pPr>
+      <w:bookmarkStart w:id="13" w:name="_Toc179302996"/>
+      <w:r>
+        <w:br w:type="page"/>
+      </w:r>
     </w:p>
     <w:p>
       <w:pPr>
-        <w:rPr>
-          <w:rFonts w:ascii="Source Sans Pro" w:eastAsia="Source Sans Pro" w:hAnsi="Source Sans Pro" w:cs="Source Sans Pro"/>
-          <w:color w:val="024021"/>
-          <w:spacing w:val="-2"/>
-          <w:sz w:val="50"/>
-          <w:szCs w:val="50"/>
-          <w:lang w:eastAsia="en-US"/>
-        </w:rPr>
-      </w:pPr>
-      <w:r>
-        <w:rPr>
-          <w:rFonts w:ascii="Source Sans Pro" w:eastAsia="Source Sans Pro" w:hAnsi="Source Sans Pro" w:cs="Source Sans Pro"/>
-          <w:spacing w:val="-2"/>
-        </w:rPr>
-        <w:br w:type="page"/>
-      </w:r>
-    </w:p>
-    <w:p>
-      <w:pPr>
         <w:pStyle w:val="Heading1"/>
-        <w:rPr>
-          <w:rFonts w:ascii="Source Sans Pro" w:eastAsia="Source Sans Pro" w:hAnsi="Source Sans Pro" w:cs="Source Sans Pro"/>
-          <w:spacing w:val="-2"/>
-        </w:rPr>
-      </w:pPr>
-      <w:bookmarkStart w:id="10" w:name="_Toc169598765"/>
-      <w:r>
-        <w:rPr>
-          <w:rFonts w:ascii="Source Sans Pro" w:eastAsia="Source Sans Pro" w:hAnsi="Source Sans Pro" w:cs="Source Sans Pro"/>
-          <w:spacing w:val="-2"/>
-        </w:rPr>
+      </w:pPr>
+      <w:r>
         <w:lastRenderedPageBreak/>
         <w:t xml:space="preserve">How to start the </w:t>
       </w:r>
       <w:r>
-        <w:rPr>
-          <w:rFonts w:ascii="Source Sans Pro" w:eastAsia="Source Sans Pro" w:hAnsi="Source Sans Pro" w:cs="Source Sans Pro"/>
-          <w:spacing w:val="-2"/>
-        </w:rPr>
         <w:t xml:space="preserve">proxy </w:t>
       </w:r>
       <w:r>
-        <w:rPr>
-          <w:rFonts w:ascii="Source Sans Pro" w:eastAsia="Source Sans Pro" w:hAnsi="Source Sans Pro" w:cs="Source Sans Pro"/>
-          <w:spacing w:val="-2"/>
-        </w:rPr>
         <w:t>on windows startup automatically?</w:t>
       </w:r>
-      <w:bookmarkEnd w:id="10"/>
+      <w:bookmarkEnd w:id="13"/>
     </w:p>
     <w:p>
       <w:pPr>
@@ -3017,21 +2909,7 @@
         <w:rPr>
           <w:lang w:eastAsia="en-US"/>
         </w:rPr>
-        <w:t xml:space="preserve"> file available in the </w:t>
-      </w:r>
-      <w:proofErr w:type="spellStart"/>
-      <w:r>
-        <w:rPr>
-          <w:lang w:eastAsia="en-US"/>
-        </w:rPr>
-        <w:t>batch_files</w:t>
-      </w:r>
-      <w:proofErr w:type="spellEnd"/>
-      <w:r>
-        <w:rPr>
-          <w:lang w:eastAsia="en-US"/>
-        </w:rPr>
-        <w:t>/ folder.</w:t>
+        <w:t xml:space="preserve"> file available in the batch_files/ folder.</w:t>
       </w:r>
     </w:p>
     <w:p>
@@ -3089,8 +2967,6 @@
         </w:rPr>
         <w:t xml:space="preserve">Type </w:t>
       </w:r>
-      <w:proofErr w:type="spellStart"/>
-      <w:proofErr w:type="gramStart"/>
       <w:r>
         <w:rPr>
           <w:b/>
@@ -3099,8 +2975,6 @@
         </w:rPr>
         <w:t>shell:startup</w:t>
       </w:r>
-      <w:proofErr w:type="spellEnd"/>
-      <w:proofErr w:type="gramEnd"/>
       <w:r>
         <w:rPr>
           <w:lang w:eastAsia="en-US"/>
@@ -3288,14 +3162,14 @@
           <w:lang w:eastAsia="en-US"/>
         </w:rPr>
       </w:pPr>
-      <w:bookmarkStart w:id="11" w:name="_Toc169598766"/>
+      <w:bookmarkStart w:id="14" w:name="_Toc179302997"/>
       <w:r>
         <w:rPr>
           <w:rStyle w:val="Heading3Char"/>
         </w:rPr>
         <w:t>Note:</w:t>
       </w:r>
-      <w:bookmarkEnd w:id="11"/>
+      <w:bookmarkEnd w:id="14"/>
       <w:r>
         <w:rPr>
           <w:lang w:eastAsia="en-US"/>
@@ -3306,9 +3180,6 @@
     <w:p>
       <w:pPr>
         <w:ind w:left="720"/>
-        <w:rPr>
-          <w:lang w:eastAsia="en-US"/>
-        </w:rPr>
       </w:pPr>
       <w:r>
         <w:rPr>
@@ -3357,14 +3228,6 @@
         <w:br/>
       </w:r>
     </w:p>
-    <w:p>
-      <w:pPr>
-        <w:rPr>
-          <w:lang w:eastAsia="en-US"/>
-        </w:rPr>
-      </w:pPr>
-    </w:p>
-    <w:p/>
     <w:sectPr>
       <w:headerReference w:type="default" r:id="rId19"/>
       <w:footerReference w:type="even" r:id="rId20"/>
@@ -8882,6 +8745,18 @@
       <w:ind w:left="480"/>
     </w:pPr>
   </w:style>
+  <w:style w:type="character" w:styleId="FollowedHyperlink">
+    <w:name w:val="FollowedHyperlink"/>
+    <w:basedOn w:val="DefaultParagraphFont"/>
+    <w:uiPriority w:val="99"/>
+    <w:semiHidden/>
+    <w:unhideWhenUsed/>
+    <w:rsid w:val="001F21DA"/>
+    <w:rPr>
+      <w:color w:val="96607D" w:themeColor="followedHyperlink"/>
+      <w:u w:val="single"/>
+    </w:rPr>
+  </w:style>
 </w:styles>
 </file>
 
@@ -9147,6 +9022,10 @@
 </file>
 
 <file path=customXml/item1.xml><?xml version="1.0" encoding="utf-8"?>
+<b:Sources xmlns:b="http://schemas.openxmlformats.org/officeDocument/2006/bibliography" xmlns="http://schemas.openxmlformats.org/officeDocument/2006/bibliography" SelectedStyle="\APASixthEditionOfficeOnline.xsl" StyleName="APA" Version="6"/>
+</file>
+
+<file path=customXml/item2.xml><?xml version="1.0" encoding="utf-8"?>
 <p:properties xmlns:p="http://schemas.microsoft.com/office/2006/metadata/properties" xmlns:xsi="http://www.w3.org/2001/XMLSchema-instance" xmlns:pc="http://schemas.microsoft.com/office/infopath/2007/PartnerControls">
   <documentManagement>
     <SharedWithUsers xmlns="fa7a5f0e-56e0-42a6-ad77-38c72f6b11c4">
@@ -9160,7 +9039,7 @@
 </p:properties>
 </file>
 
-<file path=customXml/item2.xml><?xml version="1.0" encoding="utf-8"?>
+<file path=customXml/item3.xml><?xml version="1.0" encoding="utf-8"?>
 <?mso-contentType ?>
 <FormTemplates xmlns="http://schemas.microsoft.com/sharepoint/v3/contenttype/forms">
   <Display>DocumentLibraryForm</Display>
@@ -9169,7 +9048,7 @@
 </FormTemplates>
 </file>
 
-<file path=customXml/item3.xml><?xml version="1.0" encoding="utf-8"?>
+<file path=customXml/item4.xml><?xml version="1.0" encoding="utf-8"?>
 <ct:contentTypeSchema xmlns:ct="http://schemas.microsoft.com/office/2006/metadata/contentType" xmlns:ma="http://schemas.microsoft.com/office/2006/metadata/properties/metaAttributes" ct:_="" ma:_="" ma:contentTypeName="Document" ma:contentTypeID="0x010100D68EAEF51CBD0C4DA9962F2C84458D9F" ma:contentTypeVersion="9" ma:contentTypeDescription="Create a new document." ma:contentTypeScope="" ma:versionID="3526f3381c42c6e2ca2308198785bcc0">
   <xsd:schema xmlns:xsd="http://www.w3.org/2001/XMLSchema" xmlns:xs="http://www.w3.org/2001/XMLSchema" xmlns:p="http://schemas.microsoft.com/office/2006/metadata/properties" xmlns:ns2="f5b4353c-931d-42f4-9bf3-83ab7d02158b" xmlns:ns3="fa7a5f0e-56e0-42a6-ad77-38c72f6b11c4" targetNamespace="http://schemas.microsoft.com/office/2006/metadata/properties" ma:root="true" ma:fieldsID="6f635322724c2408cc84abc5be204084" ns2:_="" ns3:_="">
     <xsd:import namespace="f5b4353c-931d-42f4-9bf3-83ab7d02158b"/>
@@ -9364,11 +9243,15 @@
 </ct:contentTypeSchema>
 </file>
 
-<file path=customXml/item4.xml><?xml version="1.0" encoding="utf-8"?>
-<b:Sources xmlns:b="http://schemas.openxmlformats.org/officeDocument/2006/bibliography" xmlns="http://schemas.openxmlformats.org/officeDocument/2006/bibliography" SelectedStyle="\APASixthEditionOfficeOnline.xsl" StyleName="APA" Version="6"/>
+<file path=customXml/itemProps1.xml><?xml version="1.0" encoding="utf-8"?>
+<ds:datastoreItem xmlns:ds="http://schemas.openxmlformats.org/officeDocument/2006/customXml" ds:itemID="{56AC0A08-EC0E-4F9C-9FCA-052FE08CB7D8}">
+  <ds:schemaRefs>
+    <ds:schemaRef ds:uri="http://schemas.openxmlformats.org/officeDocument/2006/bibliography"/>
+  </ds:schemaRefs>
+</ds:datastoreItem>
 </file>
 
-<file path=customXml/itemProps1.xml><?xml version="1.0" encoding="utf-8"?>
+<file path=customXml/itemProps2.xml><?xml version="1.0" encoding="utf-8"?>
 <ds:datastoreItem xmlns:ds="http://schemas.openxmlformats.org/officeDocument/2006/customXml" ds:itemID="{91F44E6D-4C1A-49A3-8320-4BFFEA451AD3}">
   <ds:schemaRefs>
     <ds:schemaRef ds:uri="http://schemas.microsoft.com/office/2006/metadata/properties"/>
@@ -9378,7 +9261,7 @@
 </ds:datastoreItem>
 </file>
 
-<file path=customXml/itemProps2.xml><?xml version="1.0" encoding="utf-8"?>
+<file path=customXml/itemProps3.xml><?xml version="1.0" encoding="utf-8"?>
 <ds:datastoreItem xmlns:ds="http://schemas.openxmlformats.org/officeDocument/2006/customXml" ds:itemID="{07595FA9-DD79-4AA7-A955-082BCCD961CA}">
   <ds:schemaRefs>
     <ds:schemaRef ds:uri="http://schemas.microsoft.com/sharepoint/v3/contenttype/forms"/>
@@ -9386,7 +9269,7 @@
 </ds:datastoreItem>
 </file>
 
-<file path=customXml/itemProps3.xml><?xml version="1.0" encoding="utf-8"?>
+<file path=customXml/itemProps4.xml><?xml version="1.0" encoding="utf-8"?>
 <ds:datastoreItem xmlns:ds="http://schemas.openxmlformats.org/officeDocument/2006/customXml" ds:itemID="{A7060225-CBA1-4204-AB20-80DD105EC829}">
   <ds:schemaRefs>
     <ds:schemaRef ds:uri="http://schemas.microsoft.com/office/2006/metadata/contentType"/>
@@ -9403,12 +9286,4 @@
     <ds:schemaRef ds:uri="http://schemas.microsoft.com/internal/obd"/>
   </ds:schemaRefs>
 </ds:datastoreItem>
-</file>
-
-<file path=customXml/itemProps4.xml><?xml version="1.0" encoding="utf-8"?>
-<ds:datastoreItem xmlns:ds="http://schemas.openxmlformats.org/officeDocument/2006/customXml" ds:itemID="{56AC0A08-EC0E-4F9C-9FCA-052FE08CB7D8}">
-  <ds:schemaRefs>
-    <ds:schemaRef ds:uri="http://schemas.openxmlformats.org/officeDocument/2006/bibliography"/>
-  </ds:schemaRefs>
-</ds:datastoreItem>
 </file>
</xml_diff>